<commit_message>
add project proposal research paper
</commit_message>
<xml_diff>
--- a/docs/Project Proposal.docx
+++ b/docs/Project Proposal.docx
@@ -7,17 +7,28 @@
         <w:spacing w:after="0" w:line="240" w:lineRule="auto"/>
         <w:rPr>
           <w:rFonts w:ascii="Arial" w:eastAsia="Times New Roman" w:hAnsi="Arial" w:cs="Arial"/>
-          <w:sz w:val="25"/>
-          <w:szCs w:val="25"/>
-        </w:rPr>
-      </w:pPr>
-      <w:r>
-        <w:rPr>
-          <w:rFonts w:ascii="Arial" w:eastAsia="Times New Roman" w:hAnsi="Arial" w:cs="Arial"/>
-          <w:sz w:val="25"/>
-          <w:szCs w:val="25"/>
-        </w:rPr>
-        <w:t>Project Title: Ideal Heights of Summer Olympians in their respective sports.</w:t>
+          <w:b/>
+          <w:sz w:val="25"/>
+          <w:szCs w:val="25"/>
+        </w:rPr>
+      </w:pPr>
+      <w:r>
+        <w:rPr>
+          <w:rFonts w:ascii="Arial" w:eastAsia="Times New Roman" w:hAnsi="Arial" w:cs="Arial"/>
+          <w:b/>
+          <w:sz w:val="25"/>
+          <w:szCs w:val="25"/>
+        </w:rPr>
+        <w:t>Gods vs Mortals</w:t>
+      </w:r>
+      <w:r>
+        <w:rPr>
+          <w:rFonts w:ascii="Arial" w:eastAsia="Times New Roman" w:hAnsi="Arial" w:cs="Arial"/>
+          <w:b/>
+          <w:sz w:val="25"/>
+          <w:szCs w:val="25"/>
+        </w:rPr>
+        <w:t>: Does Height Matter in the Olympics?</w:t>
       </w:r>
     </w:p>
     <w:p>
@@ -90,70 +101,151 @@
           <w:rFonts w:ascii="Arial" w:eastAsia="Times New Roman" w:hAnsi="Arial" w:cs="Arial"/>
           <w:sz w:val="25"/>
           <w:szCs w:val="25"/>
-        </w:rPr>
-        <w:t xml:space="preserve">Project Description: This project is designed to analyze any possible correlations </w:t>
-      </w:r>
-    </w:p>
-    <w:p>
-      <w:pPr>
-        <w:spacing w:after="0" w:line="240" w:lineRule="auto"/>
-        <w:rPr>
-          <w:rFonts w:ascii="Arial" w:eastAsia="Times New Roman" w:hAnsi="Arial" w:cs="Arial"/>
-          <w:sz w:val="25"/>
-          <w:szCs w:val="25"/>
-        </w:rPr>
-      </w:pPr>
-      <w:r>
-        <w:rPr>
-          <w:rFonts w:ascii="Arial" w:eastAsia="Times New Roman" w:hAnsi="Arial" w:cs="Arial"/>
-          <w:sz w:val="25"/>
-          <w:szCs w:val="25"/>
-        </w:rPr>
-        <w:t xml:space="preserve">between Olympian athletes’ heights and performance, normalized by world </w:t>
-      </w:r>
-    </w:p>
-    <w:p>
-      <w:pPr>
-        <w:spacing w:after="0" w:line="240" w:lineRule="auto"/>
-        <w:rPr>
-          <w:rFonts w:ascii="Arial" w:eastAsia="Times New Roman" w:hAnsi="Arial" w:cs="Arial"/>
-          <w:sz w:val="25"/>
-          <w:szCs w:val="25"/>
-        </w:rPr>
-      </w:pPr>
-      <w:r>
-        <w:rPr>
-          <w:rFonts w:ascii="Arial" w:eastAsia="Times New Roman" w:hAnsi="Arial" w:cs="Arial"/>
-          <w:sz w:val="25"/>
-          <w:szCs w:val="25"/>
-        </w:rPr>
-        <w:t>population height change.</w:t>
-      </w:r>
-    </w:p>
-    <w:p>
-      <w:pPr>
-        <w:spacing w:after="0" w:line="240" w:lineRule="auto"/>
-        <w:rPr>
-          <w:rFonts w:ascii="Arial" w:eastAsia="Times New Roman" w:hAnsi="Arial" w:cs="Arial"/>
-          <w:sz w:val="25"/>
-          <w:szCs w:val="25"/>
-        </w:rPr>
-      </w:pPr>
-    </w:p>
-    <w:p>
-      <w:pPr>
-        <w:spacing w:after="0" w:line="240" w:lineRule="auto"/>
-        <w:rPr>
-          <w:rFonts w:ascii="Arial" w:eastAsia="Times New Roman" w:hAnsi="Arial" w:cs="Arial"/>
-          <w:sz w:val="25"/>
-          <w:szCs w:val="25"/>
-        </w:rPr>
-      </w:pPr>
-      <w:r>
-        <w:rPr>
-          <w:rFonts w:ascii="Arial" w:eastAsia="Times New Roman" w:hAnsi="Arial" w:cs="Arial"/>
-          <w:sz w:val="25"/>
-          <w:szCs w:val="25"/>
+          <w:u w:val="single"/>
+        </w:rPr>
+        <w:t>Project Description</w:t>
+      </w:r>
+      <w:r>
+        <w:rPr>
+          <w:rFonts w:ascii="Arial" w:eastAsia="Times New Roman" w:hAnsi="Arial" w:cs="Arial"/>
+          <w:sz w:val="25"/>
+          <w:szCs w:val="25"/>
+        </w:rPr>
+        <w:t xml:space="preserve">: This project is designed to analyze </w:t>
+      </w:r>
+      <w:r>
+        <w:rPr>
+          <w:rFonts w:ascii="Arial" w:eastAsia="Times New Roman" w:hAnsi="Arial" w:cs="Arial"/>
+          <w:sz w:val="25"/>
+          <w:szCs w:val="25"/>
+        </w:rPr>
+        <w:t>the significance of</w:t>
+      </w:r>
+      <w:r>
+        <w:rPr>
+          <w:rFonts w:ascii="Arial" w:eastAsia="Times New Roman" w:hAnsi="Arial" w:cs="Arial"/>
+          <w:sz w:val="25"/>
+          <w:szCs w:val="25"/>
+        </w:rPr>
+        <w:t xml:space="preserve"> height </w:t>
+      </w:r>
+      <w:r>
+        <w:rPr>
+          <w:rFonts w:ascii="Arial" w:eastAsia="Times New Roman" w:hAnsi="Arial" w:cs="Arial"/>
+          <w:sz w:val="25"/>
+          <w:szCs w:val="25"/>
+        </w:rPr>
+        <w:t xml:space="preserve">between </w:t>
+      </w:r>
+      <w:r>
+        <w:rPr>
+          <w:rFonts w:ascii="Arial" w:eastAsia="Times New Roman" w:hAnsi="Arial" w:cs="Arial"/>
+          <w:sz w:val="25"/>
+          <w:szCs w:val="25"/>
+        </w:rPr>
+        <w:t xml:space="preserve">Olympic athletes </w:t>
+      </w:r>
+      <w:r>
+        <w:rPr>
+          <w:rFonts w:ascii="Arial" w:eastAsia="Times New Roman" w:hAnsi="Arial" w:cs="Arial"/>
+          <w:sz w:val="25"/>
+          <w:szCs w:val="25"/>
+        </w:rPr>
+        <w:t>(Gods) and that of</w:t>
+      </w:r>
+      <w:r>
+        <w:rPr>
+          <w:rFonts w:ascii="Arial" w:eastAsia="Times New Roman" w:hAnsi="Arial" w:cs="Arial"/>
+          <w:sz w:val="25"/>
+          <w:szCs w:val="25"/>
+        </w:rPr>
+        <w:t xml:space="preserve"> the average population</w:t>
+      </w:r>
+      <w:r>
+        <w:rPr>
+          <w:rFonts w:ascii="Arial" w:eastAsia="Times New Roman" w:hAnsi="Arial" w:cs="Arial"/>
+          <w:sz w:val="25"/>
+          <w:szCs w:val="25"/>
+        </w:rPr>
+        <w:t xml:space="preserve"> (Mortals)</w:t>
+      </w:r>
+      <w:r>
+        <w:rPr>
+          <w:rFonts w:ascii="Arial" w:eastAsia="Times New Roman" w:hAnsi="Arial" w:cs="Arial"/>
+          <w:sz w:val="25"/>
+          <w:szCs w:val="25"/>
+        </w:rPr>
+        <w:t>. In add</w:t>
+      </w:r>
+      <w:r>
+        <w:rPr>
+          <w:rFonts w:ascii="Arial" w:eastAsia="Times New Roman" w:hAnsi="Arial" w:cs="Arial"/>
+          <w:sz w:val="25"/>
+          <w:szCs w:val="25"/>
+        </w:rPr>
+        <w:t>ition, amongst</w:t>
+      </w:r>
+      <w:r>
+        <w:rPr>
+          <w:rFonts w:ascii="Arial" w:eastAsia="Times New Roman" w:hAnsi="Arial" w:cs="Arial"/>
+          <w:sz w:val="25"/>
+          <w:szCs w:val="25"/>
+        </w:rPr>
+        <w:t xml:space="preserve"> the divine, how significant is height in determining</w:t>
+      </w:r>
+      <w:r>
+        <w:rPr>
+          <w:rFonts w:ascii="Arial" w:eastAsia="Times New Roman" w:hAnsi="Arial" w:cs="Arial"/>
+          <w:sz w:val="25"/>
+          <w:szCs w:val="25"/>
+        </w:rPr>
+        <w:t xml:space="preserve"> their</w:t>
+      </w:r>
+      <w:r>
+        <w:rPr>
+          <w:rFonts w:ascii="Arial" w:eastAsia="Times New Roman" w:hAnsi="Arial" w:cs="Arial"/>
+          <w:sz w:val="25"/>
+          <w:szCs w:val="25"/>
+        </w:rPr>
+        <w:t xml:space="preserve"> success in their respective event?</w:t>
+      </w:r>
+    </w:p>
+    <w:p>
+      <w:pPr>
+        <w:spacing w:after="0" w:line="240" w:lineRule="auto"/>
+        <w:rPr>
+          <w:rFonts w:ascii="Arial" w:eastAsia="Times New Roman" w:hAnsi="Arial" w:cs="Arial"/>
+          <w:sz w:val="25"/>
+          <w:szCs w:val="25"/>
+        </w:rPr>
+      </w:pPr>
+    </w:p>
+    <w:p>
+      <w:pPr>
+        <w:spacing w:after="0" w:line="240" w:lineRule="auto"/>
+        <w:rPr>
+          <w:rFonts w:ascii="Arial" w:eastAsia="Times New Roman" w:hAnsi="Arial" w:cs="Arial"/>
+          <w:sz w:val="25"/>
+          <w:szCs w:val="25"/>
+        </w:rPr>
+      </w:pPr>
+    </w:p>
+    <w:p>
+      <w:pPr>
+        <w:spacing w:after="0" w:line="240" w:lineRule="auto"/>
+        <w:rPr>
+          <w:rFonts w:ascii="Arial" w:eastAsia="Times New Roman" w:hAnsi="Arial" w:cs="Arial"/>
+          <w:sz w:val="25"/>
+          <w:szCs w:val="25"/>
+          <w:highlight w:val="yellow"/>
+        </w:rPr>
+      </w:pPr>
+      <w:r>
+        <w:rPr>
+          <w:rFonts w:ascii="Arial" w:eastAsia="Times New Roman" w:hAnsi="Arial" w:cs="Arial"/>
+          <w:sz w:val="25"/>
+          <w:szCs w:val="25"/>
+          <w:highlight w:val="yellow"/>
         </w:rPr>
         <w:t>Research Questions to Answer:</w:t>
       </w:r>
@@ -165,6 +257,7 @@
           <w:rFonts w:ascii="Arial" w:eastAsia="Times New Roman" w:hAnsi="Arial" w:cs="Arial"/>
           <w:sz w:val="25"/>
           <w:szCs w:val="25"/>
+          <w:highlight w:val="yellow"/>
         </w:rPr>
       </w:pPr>
     </w:p>
@@ -180,15 +273,35 @@
           <w:rFonts w:ascii="Arial" w:eastAsia="Times New Roman" w:hAnsi="Arial" w:cs="Arial"/>
           <w:sz w:val="25"/>
           <w:szCs w:val="25"/>
-        </w:rPr>
-      </w:pPr>
-      <w:r>
-        <w:rPr>
-          <w:rFonts w:ascii="Arial" w:eastAsia="Times New Roman" w:hAnsi="Arial" w:cs="Arial"/>
-          <w:sz w:val="25"/>
-          <w:szCs w:val="25"/>
+          <w:highlight w:val="yellow"/>
+        </w:rPr>
+      </w:pPr>
+      <w:r>
+        <w:rPr>
+          <w:rFonts w:ascii="Arial" w:eastAsia="Times New Roman" w:hAnsi="Arial" w:cs="Arial"/>
+          <w:sz w:val="25"/>
+          <w:szCs w:val="25"/>
+          <w:highlight w:val="yellow"/>
         </w:rPr>
         <w:t>Are Olympians getting taller by event over time?</w:t>
+      </w:r>
+      <w:r>
+        <w:rPr>
+          <w:rFonts w:ascii="Arial" w:eastAsia="Times New Roman" w:hAnsi="Arial" w:cs="Arial"/>
+          <w:sz w:val="25"/>
+          <w:szCs w:val="25"/>
+          <w:highlight w:val="yellow"/>
+        </w:rPr>
+        <w:t xml:space="preserve"> Yes</w:t>
+      </w:r>
+      <w:r>
+        <w:rPr>
+          <w:rFonts w:ascii="Arial" w:eastAsia="Times New Roman" w:hAnsi="Arial" w:cs="Arial"/>
+          <w:sz w:val="25"/>
+          <w:szCs w:val="25"/>
+          <w:highlight w:val="yellow"/>
+        </w:rPr>
+        <w:t xml:space="preserve"> and no</w:t>
       </w:r>
     </w:p>
     <w:p>
@@ -203,15 +316,998 @@
           <w:rFonts w:ascii="Arial" w:eastAsia="Times New Roman" w:hAnsi="Arial" w:cs="Arial"/>
           <w:sz w:val="25"/>
           <w:szCs w:val="25"/>
-        </w:rPr>
-      </w:pPr>
-      <w:r>
-        <w:rPr>
-          <w:rFonts w:ascii="Arial" w:eastAsia="Times New Roman" w:hAnsi="Arial" w:cs="Arial"/>
-          <w:sz w:val="25"/>
-          <w:szCs w:val="25"/>
+          <w:highlight w:val="yellow"/>
+        </w:rPr>
+      </w:pPr>
+      <w:r>
+        <w:rPr>
+          <w:rFonts w:ascii="Arial" w:eastAsia="Times New Roman" w:hAnsi="Arial" w:cs="Arial"/>
+          <w:sz w:val="25"/>
+          <w:szCs w:val="25"/>
+          <w:highlight w:val="yellow"/>
         </w:rPr>
         <w:t>Per event, is height a significant factor for medaling?</w:t>
+      </w:r>
+      <w:r>
+        <w:rPr>
+          <w:rFonts w:ascii="Arial" w:eastAsia="Times New Roman" w:hAnsi="Arial" w:cs="Arial"/>
+          <w:sz w:val="25"/>
+          <w:szCs w:val="25"/>
+          <w:highlight w:val="yellow"/>
+        </w:rPr>
+        <w:t xml:space="preserve"> It depends. (matters for 25 events)</w:t>
+      </w:r>
+    </w:p>
+    <w:p>
+      <w:pPr>
+        <w:spacing w:after="0" w:line="240" w:lineRule="auto"/>
+        <w:rPr>
+          <w:rFonts w:ascii="Arial" w:eastAsia="Times New Roman" w:hAnsi="Arial" w:cs="Arial"/>
+          <w:sz w:val="25"/>
+          <w:szCs w:val="25"/>
+        </w:rPr>
+      </w:pPr>
+    </w:p>
+    <w:p>
+      <w:pPr>
+        <w:spacing w:after="0" w:line="240" w:lineRule="auto"/>
+        <w:rPr>
+          <w:rFonts w:ascii="Arial" w:eastAsia="Times New Roman" w:hAnsi="Arial" w:cs="Arial"/>
+          <w:sz w:val="25"/>
+          <w:szCs w:val="25"/>
+        </w:rPr>
+      </w:pPr>
+      <w:r>
+        <w:rPr>
+          <w:rFonts w:ascii="Arial" w:eastAsia="Times New Roman" w:hAnsi="Arial" w:cs="Arial"/>
+          <w:sz w:val="25"/>
+          <w:szCs w:val="25"/>
+        </w:rPr>
+        <w:t xml:space="preserve">The first </w:t>
+      </w:r>
+      <w:r>
+        <w:rPr>
+          <w:rFonts w:ascii="Arial" w:eastAsia="Times New Roman" w:hAnsi="Arial" w:cs="Arial"/>
+          <w:sz w:val="25"/>
+          <w:szCs w:val="25"/>
+        </w:rPr>
+        <w:t xml:space="preserve">modern </w:t>
+      </w:r>
+      <w:r>
+        <w:rPr>
+          <w:rFonts w:ascii="Arial" w:eastAsia="Times New Roman" w:hAnsi="Arial" w:cs="Arial"/>
+          <w:sz w:val="25"/>
+          <w:szCs w:val="25"/>
+        </w:rPr>
+        <w:t>Olympic games took place in 1896</w:t>
+      </w:r>
+      <w:r>
+        <w:rPr>
+          <w:rFonts w:ascii="Arial" w:eastAsia="Times New Roman" w:hAnsi="Arial" w:cs="Arial"/>
+          <w:sz w:val="25"/>
+          <w:szCs w:val="25"/>
+        </w:rPr>
+        <w:t xml:space="preserve"> (</w:t>
+      </w:r>
+      <w:r>
+        <w:rPr>
+          <w:rFonts w:ascii="Arial" w:eastAsia="Times New Roman" w:hAnsi="Arial" w:cs="Arial"/>
+          <w:sz w:val="25"/>
+          <w:szCs w:val="25"/>
+        </w:rPr>
+        <w:t>1</w:t>
+      </w:r>
+      <w:r>
+        <w:rPr>
+          <w:rFonts w:ascii="Arial" w:eastAsia="Times New Roman" w:hAnsi="Arial" w:cs="Arial"/>
+          <w:sz w:val="25"/>
+          <w:szCs w:val="25"/>
+        </w:rPr>
+        <w:t>)</w:t>
+      </w:r>
+      <w:r>
+        <w:rPr>
+          <w:rFonts w:ascii="Arial" w:eastAsia="Times New Roman" w:hAnsi="Arial" w:cs="Arial"/>
+          <w:sz w:val="25"/>
+          <w:szCs w:val="25"/>
+        </w:rPr>
+        <w:t xml:space="preserve">. </w:t>
+      </w:r>
+      <w:r>
+        <w:rPr>
+          <w:rFonts w:ascii="Arial" w:eastAsia="Times New Roman" w:hAnsi="Arial" w:cs="Arial"/>
+          <w:sz w:val="25"/>
+          <w:szCs w:val="25"/>
+        </w:rPr>
+        <w:t>In the last 60 years, the number of world records broken at the Olympics has exponentially increased (</w:t>
+      </w:r>
+      <w:r>
+        <w:rPr>
+          <w:rFonts w:ascii="Arial" w:eastAsia="Times New Roman" w:hAnsi="Arial" w:cs="Arial"/>
+          <w:sz w:val="25"/>
+          <w:szCs w:val="25"/>
+        </w:rPr>
+        <w:t>2</w:t>
+      </w:r>
+      <w:r>
+        <w:rPr>
+          <w:rFonts w:ascii="Arial" w:eastAsia="Times New Roman" w:hAnsi="Arial" w:cs="Arial"/>
+          <w:sz w:val="25"/>
+          <w:szCs w:val="25"/>
+        </w:rPr>
+        <w:t>)</w:t>
+      </w:r>
+      <w:r>
+        <w:rPr>
+          <w:rFonts w:ascii="Arial" w:eastAsia="Times New Roman" w:hAnsi="Arial" w:cs="Arial"/>
+          <w:sz w:val="25"/>
+          <w:szCs w:val="25"/>
+        </w:rPr>
+        <w:t xml:space="preserve">. </w:t>
+      </w:r>
+      <w:r>
+        <w:rPr>
+          <w:rFonts w:ascii="Arial" w:eastAsia="Times New Roman" w:hAnsi="Arial" w:cs="Arial"/>
+          <w:sz w:val="25"/>
+          <w:szCs w:val="25"/>
+        </w:rPr>
+        <w:t>In tandem</w:t>
+      </w:r>
+      <w:r>
+        <w:rPr>
+          <w:rFonts w:ascii="Arial" w:eastAsia="Times New Roman" w:hAnsi="Arial" w:cs="Arial"/>
+          <w:sz w:val="25"/>
+          <w:szCs w:val="25"/>
+        </w:rPr>
+        <w:t xml:space="preserve">, the average male height </w:t>
+      </w:r>
+      <w:r>
+        <w:rPr>
+          <w:rFonts w:ascii="Arial" w:eastAsia="Times New Roman" w:hAnsi="Arial" w:cs="Arial"/>
+          <w:sz w:val="25"/>
+          <w:szCs w:val="25"/>
+        </w:rPr>
+        <w:t xml:space="preserve">globally </w:t>
+      </w:r>
+      <w:r>
+        <w:rPr>
+          <w:rFonts w:ascii="Arial" w:eastAsia="Times New Roman" w:hAnsi="Arial" w:cs="Arial"/>
+          <w:sz w:val="25"/>
+          <w:szCs w:val="25"/>
+        </w:rPr>
+        <w:t xml:space="preserve">has drastically </w:t>
+      </w:r>
+      <w:r>
+        <w:rPr>
+          <w:rFonts w:ascii="Arial" w:eastAsia="Times New Roman" w:hAnsi="Arial" w:cs="Arial"/>
+          <w:sz w:val="25"/>
+          <w:szCs w:val="25"/>
+        </w:rPr>
+        <w:t xml:space="preserve">increased since 1896 </w:t>
+      </w:r>
+      <w:r>
+        <w:rPr>
+          <w:rFonts w:ascii="Arial" w:eastAsia="Times New Roman" w:hAnsi="Arial" w:cs="Arial"/>
+          <w:sz w:val="25"/>
+          <w:szCs w:val="25"/>
+        </w:rPr>
+        <w:t>due to</w:t>
+      </w:r>
+      <w:r>
+        <w:rPr>
+          <w:rFonts w:ascii="Arial" w:eastAsia="Times New Roman" w:hAnsi="Arial" w:cs="Arial"/>
+          <w:sz w:val="25"/>
+          <w:szCs w:val="25"/>
+        </w:rPr>
+        <w:t xml:space="preserve"> improvements in nutrition and standard of living across the world (</w:t>
+      </w:r>
+      <w:r>
+        <w:rPr>
+          <w:rFonts w:ascii="Arial" w:eastAsia="Times New Roman" w:hAnsi="Arial" w:cs="Arial"/>
+          <w:sz w:val="25"/>
+          <w:szCs w:val="25"/>
+        </w:rPr>
+        <w:t>3</w:t>
+      </w:r>
+      <w:r>
+        <w:rPr>
+          <w:rFonts w:ascii="Arial" w:eastAsia="Times New Roman" w:hAnsi="Arial" w:cs="Arial"/>
+          <w:sz w:val="25"/>
+          <w:szCs w:val="25"/>
+        </w:rPr>
+        <w:t xml:space="preserve">). As men have gotten taller over time, </w:t>
+      </w:r>
+      <w:r>
+        <w:rPr>
+          <w:rFonts w:ascii="Arial" w:eastAsia="Times New Roman" w:hAnsi="Arial" w:cs="Arial"/>
+          <w:sz w:val="25"/>
+          <w:szCs w:val="25"/>
+        </w:rPr>
+        <w:t>a question arises</w:t>
+      </w:r>
+      <w:r>
+        <w:rPr>
+          <w:rFonts w:ascii="Arial" w:eastAsia="Times New Roman" w:hAnsi="Arial" w:cs="Arial"/>
+          <w:sz w:val="25"/>
+          <w:szCs w:val="25"/>
+        </w:rPr>
+        <w:t xml:space="preserve"> – is this trend </w:t>
+      </w:r>
+      <w:r>
+        <w:rPr>
+          <w:rFonts w:ascii="Arial" w:eastAsia="Times New Roman" w:hAnsi="Arial" w:cs="Arial"/>
+          <w:sz w:val="25"/>
+          <w:szCs w:val="25"/>
+        </w:rPr>
+        <w:t xml:space="preserve">also </w:t>
+      </w:r>
+      <w:r>
+        <w:rPr>
+          <w:rFonts w:ascii="Arial" w:eastAsia="Times New Roman" w:hAnsi="Arial" w:cs="Arial"/>
+          <w:sz w:val="25"/>
+          <w:szCs w:val="25"/>
+        </w:rPr>
+        <w:t xml:space="preserve">observed in average Olympian height over time? </w:t>
+      </w:r>
+    </w:p>
+    <w:p>
+      <w:pPr>
+        <w:spacing w:after="0" w:line="240" w:lineRule="auto"/>
+        <w:rPr>
+          <w:rFonts w:ascii="Arial" w:eastAsia="Times New Roman" w:hAnsi="Arial" w:cs="Arial"/>
+          <w:sz w:val="25"/>
+          <w:szCs w:val="25"/>
+        </w:rPr>
+      </w:pPr>
+    </w:p>
+    <w:p>
+      <w:pPr>
+        <w:spacing w:after="0" w:line="240" w:lineRule="auto"/>
+        <w:rPr>
+          <w:rFonts w:ascii="Arial" w:eastAsia="Times New Roman" w:hAnsi="Arial" w:cs="Arial"/>
+          <w:sz w:val="25"/>
+          <w:szCs w:val="25"/>
+        </w:rPr>
+      </w:pPr>
+      <w:r>
+        <w:rPr>
+          <w:rFonts w:ascii="Arial" w:eastAsia="Times New Roman" w:hAnsi="Arial" w:cs="Arial"/>
+          <w:sz w:val="25"/>
+          <w:szCs w:val="25"/>
+        </w:rPr>
+        <w:t>To answer this question, we collected all available height data across all Olympic events from 1896 to 2016 (</w:t>
+      </w:r>
+      <w:r>
+        <w:rPr>
+          <w:rFonts w:ascii="Arial" w:eastAsia="Times New Roman" w:hAnsi="Arial" w:cs="Arial"/>
+          <w:sz w:val="25"/>
+          <w:szCs w:val="25"/>
+        </w:rPr>
+        <w:t>4</w:t>
+      </w:r>
+      <w:r>
+        <w:rPr>
+          <w:rFonts w:ascii="Arial" w:eastAsia="Times New Roman" w:hAnsi="Arial" w:cs="Arial"/>
+          <w:sz w:val="25"/>
+          <w:szCs w:val="25"/>
+        </w:rPr>
+        <w:t xml:space="preserve">). We also obtained the average male height data for </w:t>
+      </w:r>
+      <w:proofErr w:type="gramStart"/>
+      <w:r>
+        <w:rPr>
+          <w:rFonts w:ascii="Arial" w:eastAsia="Times New Roman" w:hAnsi="Arial" w:cs="Arial"/>
+          <w:sz w:val="25"/>
+          <w:szCs w:val="25"/>
+        </w:rPr>
+        <w:t>18 year</w:t>
+      </w:r>
+      <w:proofErr w:type="gramEnd"/>
+      <w:r>
+        <w:rPr>
+          <w:rFonts w:ascii="Arial" w:eastAsia="Times New Roman" w:hAnsi="Arial" w:cs="Arial"/>
+          <w:sz w:val="25"/>
+          <w:szCs w:val="25"/>
+        </w:rPr>
+        <w:t xml:space="preserve"> </w:t>
+      </w:r>
+      <w:proofErr w:type="spellStart"/>
+      <w:r>
+        <w:rPr>
+          <w:rFonts w:ascii="Arial" w:eastAsia="Times New Roman" w:hAnsi="Arial" w:cs="Arial"/>
+          <w:sz w:val="25"/>
+          <w:szCs w:val="25"/>
+        </w:rPr>
+        <w:t>olds</w:t>
+      </w:r>
+      <w:proofErr w:type="spellEnd"/>
+      <w:r>
+        <w:rPr>
+          <w:rFonts w:ascii="Arial" w:eastAsia="Times New Roman" w:hAnsi="Arial" w:cs="Arial"/>
+          <w:sz w:val="25"/>
+          <w:szCs w:val="25"/>
+        </w:rPr>
+        <w:t xml:space="preserve"> by country from NCD-</w:t>
+      </w:r>
+      <w:proofErr w:type="spellStart"/>
+      <w:r>
+        <w:rPr>
+          <w:rFonts w:ascii="Arial" w:eastAsia="Times New Roman" w:hAnsi="Arial" w:cs="Arial"/>
+          <w:sz w:val="25"/>
+          <w:szCs w:val="25"/>
+        </w:rPr>
+        <w:t>RisC</w:t>
+      </w:r>
+      <w:proofErr w:type="spellEnd"/>
+      <w:r>
+        <w:rPr>
+          <w:rFonts w:ascii="Arial" w:eastAsia="Times New Roman" w:hAnsi="Arial" w:cs="Arial"/>
+          <w:sz w:val="25"/>
+          <w:szCs w:val="25"/>
+        </w:rPr>
+        <w:t xml:space="preserve"> (</w:t>
+      </w:r>
+      <w:r>
+        <w:rPr>
+          <w:rFonts w:ascii="Arial" w:eastAsia="Times New Roman" w:hAnsi="Arial" w:cs="Arial"/>
+          <w:sz w:val="25"/>
+          <w:szCs w:val="25"/>
+        </w:rPr>
+        <w:t>5</w:t>
+      </w:r>
+      <w:r>
+        <w:rPr>
+          <w:rFonts w:ascii="Arial" w:eastAsia="Times New Roman" w:hAnsi="Arial" w:cs="Arial"/>
+          <w:sz w:val="25"/>
+          <w:szCs w:val="25"/>
+        </w:rPr>
+        <w:t xml:space="preserve">). </w:t>
+      </w:r>
+    </w:p>
+    <w:p>
+      <w:pPr>
+        <w:spacing w:after="0" w:line="240" w:lineRule="auto"/>
+        <w:rPr>
+          <w:rFonts w:ascii="Arial" w:eastAsia="Times New Roman" w:hAnsi="Arial" w:cs="Arial"/>
+          <w:sz w:val="25"/>
+          <w:szCs w:val="25"/>
+        </w:rPr>
+      </w:pPr>
+    </w:p>
+    <w:p>
+      <w:pPr>
+        <w:spacing w:after="0" w:line="240" w:lineRule="auto"/>
+        <w:rPr>
+          <w:rFonts w:ascii="Arial" w:eastAsia="Times New Roman" w:hAnsi="Arial" w:cs="Arial"/>
+          <w:sz w:val="25"/>
+          <w:szCs w:val="25"/>
+        </w:rPr>
+      </w:pPr>
+      <w:r>
+        <w:rPr>
+          <w:rFonts w:ascii="Arial" w:eastAsia="Times New Roman" w:hAnsi="Arial" w:cs="Arial"/>
+          <w:sz w:val="25"/>
+          <w:szCs w:val="25"/>
+        </w:rPr>
+        <w:t xml:space="preserve">We first analyzed the data to see the winter vs summer data availability. As the winter Olympics began later than the summer Olympics in 1924, less data was available. Overall, because winter data only comprised ~18% of the total data set, we decided to focus on summer events. </w:t>
+      </w:r>
+    </w:p>
+    <w:p>
+      <w:pPr>
+        <w:spacing w:after="0" w:line="240" w:lineRule="auto"/>
+        <w:rPr>
+          <w:rFonts w:ascii="Arial" w:eastAsia="Times New Roman" w:hAnsi="Arial" w:cs="Arial"/>
+          <w:sz w:val="25"/>
+          <w:szCs w:val="25"/>
+        </w:rPr>
+      </w:pPr>
+    </w:p>
+    <w:p>
+      <w:pPr>
+        <w:spacing w:after="0" w:line="240" w:lineRule="auto"/>
+        <w:rPr>
+          <w:rFonts w:ascii="Arial" w:eastAsia="Times New Roman" w:hAnsi="Arial" w:cs="Arial"/>
+          <w:sz w:val="25"/>
+          <w:szCs w:val="25"/>
+        </w:rPr>
+      </w:pPr>
+      <w:r>
+        <w:rPr>
+          <w:rFonts w:ascii="Arial" w:eastAsia="Times New Roman" w:hAnsi="Arial" w:cs="Arial"/>
+          <w:sz w:val="25"/>
+          <w:szCs w:val="25"/>
+        </w:rPr>
+        <w:t>(include chart of winter data vs summer availability)</w:t>
+      </w:r>
+    </w:p>
+    <w:p>
+      <w:pPr>
+        <w:spacing w:after="0" w:line="240" w:lineRule="auto"/>
+        <w:rPr>
+          <w:rFonts w:ascii="Arial" w:eastAsia="Times New Roman" w:hAnsi="Arial" w:cs="Arial"/>
+          <w:sz w:val="25"/>
+          <w:szCs w:val="25"/>
+        </w:rPr>
+      </w:pPr>
+    </w:p>
+    <w:p>
+      <w:pPr>
+        <w:spacing w:after="0" w:line="240" w:lineRule="auto"/>
+        <w:rPr>
+          <w:rFonts w:ascii="Arial" w:eastAsia="Times New Roman" w:hAnsi="Arial" w:cs="Arial"/>
+          <w:sz w:val="25"/>
+          <w:szCs w:val="25"/>
+        </w:rPr>
+      </w:pPr>
+      <w:r>
+        <w:rPr>
+          <w:rFonts w:ascii="Arial" w:eastAsia="Times New Roman" w:hAnsi="Arial" w:cs="Arial"/>
+          <w:sz w:val="25"/>
+          <w:szCs w:val="25"/>
+        </w:rPr>
+        <w:t xml:space="preserve">Next we analyzed the availability of height data in the summer data set. We found that ~23% of height data was missing from all summer Olympic event information. We found that prior to 1960, over half of the athlete’s height data was unavailable. Thus, we decided to narrow our focus of data to post-1960. </w:t>
+      </w:r>
+    </w:p>
+    <w:p>
+      <w:pPr>
+        <w:spacing w:after="0" w:line="240" w:lineRule="auto"/>
+        <w:rPr>
+          <w:rFonts w:ascii="Arial" w:eastAsia="Times New Roman" w:hAnsi="Arial" w:cs="Arial"/>
+          <w:sz w:val="25"/>
+          <w:szCs w:val="25"/>
+        </w:rPr>
+      </w:pPr>
+    </w:p>
+    <w:p>
+      <w:pPr>
+        <w:spacing w:after="0" w:line="240" w:lineRule="auto"/>
+        <w:rPr>
+          <w:rFonts w:ascii="Arial" w:eastAsia="Times New Roman" w:hAnsi="Arial" w:cs="Arial"/>
+          <w:sz w:val="25"/>
+          <w:szCs w:val="25"/>
+        </w:rPr>
+      </w:pPr>
+      <w:r>
+        <w:rPr>
+          <w:rFonts w:ascii="Arial" w:eastAsia="Times New Roman" w:hAnsi="Arial" w:cs="Arial"/>
+          <w:sz w:val="25"/>
+          <w:szCs w:val="25"/>
+        </w:rPr>
+        <w:t xml:space="preserve">(include bar chart of missing height data) </w:t>
+      </w:r>
+    </w:p>
+    <w:p>
+      <w:pPr>
+        <w:spacing w:after="0" w:line="240" w:lineRule="auto"/>
+        <w:rPr>
+          <w:rFonts w:ascii="Arial" w:eastAsia="Times New Roman" w:hAnsi="Arial" w:cs="Arial"/>
+          <w:sz w:val="25"/>
+          <w:szCs w:val="25"/>
+        </w:rPr>
+      </w:pPr>
+    </w:p>
+    <w:p>
+      <w:pPr>
+        <w:spacing w:after="0" w:line="240" w:lineRule="auto"/>
+        <w:rPr>
+          <w:rFonts w:ascii="Arial" w:eastAsia="Times New Roman" w:hAnsi="Arial" w:cs="Arial"/>
+          <w:sz w:val="25"/>
+          <w:szCs w:val="25"/>
+        </w:rPr>
+      </w:pPr>
+      <w:r>
+        <w:rPr>
+          <w:rFonts w:ascii="Arial" w:eastAsia="Times New Roman" w:hAnsi="Arial" w:cs="Arial"/>
+          <w:sz w:val="25"/>
+          <w:szCs w:val="25"/>
+        </w:rPr>
+        <w:t xml:space="preserve">Of the remaining Summer Olympic post-1960 data with available height information, we found that women’s participation was significantly less than that of </w:t>
+      </w:r>
+      <w:proofErr w:type="gramStart"/>
+      <w:r>
+        <w:rPr>
+          <w:rFonts w:ascii="Arial" w:eastAsia="Times New Roman" w:hAnsi="Arial" w:cs="Arial"/>
+          <w:sz w:val="25"/>
+          <w:szCs w:val="25"/>
+        </w:rPr>
+        <w:t>men’s</w:t>
+      </w:r>
+      <w:proofErr w:type="gramEnd"/>
+      <w:r>
+        <w:rPr>
+          <w:rFonts w:ascii="Arial" w:eastAsia="Times New Roman" w:hAnsi="Arial" w:cs="Arial"/>
+          <w:sz w:val="25"/>
+          <w:szCs w:val="25"/>
+        </w:rPr>
+        <w:t xml:space="preserve">. Women’s data comprised a mere ~33% of remaining data availability with </w:t>
+      </w:r>
+      <w:r>
+        <w:rPr>
+          <w:rFonts w:ascii="Arial" w:eastAsia="Times New Roman" w:hAnsi="Arial" w:cs="Arial"/>
+          <w:sz w:val="25"/>
+          <w:szCs w:val="25"/>
+        </w:rPr>
+        <w:lastRenderedPageBreak/>
+        <w:t xml:space="preserve">inconsistent data availability across the Olympic years. Thus, we decided to focus on the men’s events. </w:t>
+      </w:r>
+    </w:p>
+    <w:p>
+      <w:pPr>
+        <w:spacing w:after="0" w:line="240" w:lineRule="auto"/>
+        <w:rPr>
+          <w:rFonts w:ascii="Arial" w:eastAsia="Times New Roman" w:hAnsi="Arial" w:cs="Arial"/>
+          <w:sz w:val="25"/>
+          <w:szCs w:val="25"/>
+        </w:rPr>
+      </w:pPr>
+    </w:p>
+    <w:p>
+      <w:pPr>
+        <w:spacing w:after="0" w:line="240" w:lineRule="auto"/>
+        <w:rPr>
+          <w:rFonts w:ascii="Arial" w:eastAsia="Times New Roman" w:hAnsi="Arial" w:cs="Arial"/>
+          <w:sz w:val="25"/>
+          <w:szCs w:val="25"/>
+        </w:rPr>
+      </w:pPr>
+      <w:r>
+        <w:rPr>
+          <w:rFonts w:ascii="Arial" w:eastAsia="Times New Roman" w:hAnsi="Arial" w:cs="Arial"/>
+          <w:sz w:val="25"/>
+          <w:szCs w:val="25"/>
+        </w:rPr>
+        <w:t>Of the 1</w:t>
+      </w:r>
+      <w:r>
+        <w:rPr>
+          <w:rFonts w:ascii="Arial" w:eastAsia="Times New Roman" w:hAnsi="Arial" w:cs="Arial"/>
+          <w:sz w:val="25"/>
+          <w:szCs w:val="25"/>
+        </w:rPr>
+        <w:t>6</w:t>
+      </w:r>
+      <w:r>
+        <w:rPr>
+          <w:rFonts w:ascii="Arial" w:eastAsia="Times New Roman" w:hAnsi="Arial" w:cs="Arial"/>
+          <w:sz w:val="25"/>
+          <w:szCs w:val="25"/>
+        </w:rPr>
+        <w:t xml:space="preserve"> remaining overall sports, there were 84 events with height data available across all 15 Olympics between 1960 – 2016 (</w:t>
+      </w:r>
+      <w:proofErr w:type="spellStart"/>
+      <w:r>
+        <w:rPr>
+          <w:rFonts w:ascii="Arial" w:eastAsia="Times New Roman" w:hAnsi="Arial" w:cs="Arial"/>
+          <w:sz w:val="25"/>
+          <w:szCs w:val="25"/>
+        </w:rPr>
+        <w:t>ie</w:t>
+      </w:r>
+      <w:proofErr w:type="spellEnd"/>
+      <w:r>
+        <w:rPr>
+          <w:rFonts w:ascii="Arial" w:eastAsia="Times New Roman" w:hAnsi="Arial" w:cs="Arial"/>
+          <w:sz w:val="25"/>
+          <w:szCs w:val="25"/>
+        </w:rPr>
+        <w:t xml:space="preserve">. Long jump event within Athletics Track and Field sport) </w:t>
+      </w:r>
+    </w:p>
+    <w:p>
+      <w:pPr>
+        <w:spacing w:after="0" w:line="240" w:lineRule="auto"/>
+        <w:rPr>
+          <w:rFonts w:ascii="Arial" w:eastAsia="Times New Roman" w:hAnsi="Arial" w:cs="Arial"/>
+          <w:sz w:val="25"/>
+          <w:szCs w:val="25"/>
+        </w:rPr>
+      </w:pPr>
+    </w:p>
+    <w:p>
+      <w:pPr>
+        <w:spacing w:after="0" w:line="240" w:lineRule="auto"/>
+        <w:rPr>
+          <w:rFonts w:ascii="Arial" w:eastAsia="Times New Roman" w:hAnsi="Arial" w:cs="Arial"/>
+          <w:sz w:val="25"/>
+          <w:szCs w:val="25"/>
+        </w:rPr>
+      </w:pPr>
+      <w:r>
+        <w:rPr>
+          <w:rFonts w:ascii="Arial" w:eastAsia="Times New Roman" w:hAnsi="Arial" w:cs="Arial"/>
+          <w:sz w:val="25"/>
+          <w:szCs w:val="25"/>
+        </w:rPr>
+        <w:t xml:space="preserve">For our data comparison, we brought in the average global height data of </w:t>
+      </w:r>
+      <w:proofErr w:type="gramStart"/>
+      <w:r>
+        <w:rPr>
+          <w:rFonts w:ascii="Arial" w:eastAsia="Times New Roman" w:hAnsi="Arial" w:cs="Arial"/>
+          <w:sz w:val="25"/>
+          <w:szCs w:val="25"/>
+        </w:rPr>
+        <w:t>18 year</w:t>
+      </w:r>
+      <w:r>
+        <w:rPr>
+          <w:rFonts w:ascii="Arial" w:eastAsia="Times New Roman" w:hAnsi="Arial" w:cs="Arial"/>
+          <w:sz w:val="25"/>
+          <w:szCs w:val="25"/>
+        </w:rPr>
+        <w:t>-</w:t>
+      </w:r>
+      <w:r>
+        <w:rPr>
+          <w:rFonts w:ascii="Arial" w:eastAsia="Times New Roman" w:hAnsi="Arial" w:cs="Arial"/>
+          <w:sz w:val="25"/>
+          <w:szCs w:val="25"/>
+        </w:rPr>
+        <w:t>olds</w:t>
+      </w:r>
+      <w:proofErr w:type="gramEnd"/>
+      <w:r>
+        <w:rPr>
+          <w:rFonts w:ascii="Arial" w:eastAsia="Times New Roman" w:hAnsi="Arial" w:cs="Arial"/>
+          <w:sz w:val="25"/>
+          <w:szCs w:val="25"/>
+        </w:rPr>
+        <w:t xml:space="preserve"> over time. To align with our Olympic data set focus, we only compared the average global height of men from 1960-2016. </w:t>
+      </w:r>
+    </w:p>
+    <w:p>
+      <w:pPr>
+        <w:spacing w:after="0" w:line="240" w:lineRule="auto"/>
+        <w:rPr>
+          <w:rFonts w:ascii="Arial" w:eastAsia="Times New Roman" w:hAnsi="Arial" w:cs="Arial"/>
+          <w:sz w:val="25"/>
+          <w:szCs w:val="25"/>
+        </w:rPr>
+      </w:pPr>
+    </w:p>
+    <w:p>
+      <w:pPr>
+        <w:spacing w:after="0" w:line="240" w:lineRule="auto"/>
+        <w:rPr>
+          <w:rFonts w:ascii="Arial" w:eastAsia="Times New Roman" w:hAnsi="Arial" w:cs="Arial"/>
+          <w:sz w:val="25"/>
+          <w:szCs w:val="25"/>
+        </w:rPr>
+      </w:pPr>
+      <w:proofErr w:type="gramStart"/>
+      <w:r>
+        <w:rPr>
+          <w:rFonts w:ascii="Arial" w:eastAsia="Times New Roman" w:hAnsi="Arial" w:cs="Arial"/>
+          <w:sz w:val="25"/>
+          <w:szCs w:val="25"/>
+        </w:rPr>
+        <w:t>First</w:t>
+      </w:r>
+      <w:proofErr w:type="gramEnd"/>
+      <w:r>
+        <w:rPr>
+          <w:rFonts w:ascii="Arial" w:eastAsia="Times New Roman" w:hAnsi="Arial" w:cs="Arial"/>
+          <w:sz w:val="25"/>
+          <w:szCs w:val="25"/>
+        </w:rPr>
+        <w:t xml:space="preserve"> we compared the overall male average height from 1960-2016 with that of the average Olympic height. We found that the overall global average male height increased from 1960 until it peaked in approximately 2000 before plateauing and then slowly decreasing. In contrast, we found that the average male Olympian height sharply increased in a linear fashion from 1960 to 2016. </w:t>
+      </w:r>
+    </w:p>
+    <w:p>
+      <w:pPr>
+        <w:spacing w:after="0" w:line="240" w:lineRule="auto"/>
+        <w:rPr>
+          <w:rFonts w:ascii="Arial" w:eastAsia="Times New Roman" w:hAnsi="Arial" w:cs="Arial"/>
+          <w:sz w:val="25"/>
+          <w:szCs w:val="25"/>
+        </w:rPr>
+      </w:pPr>
+    </w:p>
+    <w:p>
+      <w:pPr>
+        <w:spacing w:after="0" w:line="240" w:lineRule="auto"/>
+        <w:rPr>
+          <w:rFonts w:ascii="Arial" w:eastAsia="Times New Roman" w:hAnsi="Arial" w:cs="Arial"/>
+          <w:sz w:val="25"/>
+          <w:szCs w:val="25"/>
+        </w:rPr>
+      </w:pPr>
+      <w:r>
+        <w:rPr>
+          <w:rFonts w:ascii="Arial" w:eastAsia="Times New Roman" w:hAnsi="Arial" w:cs="Arial"/>
+          <w:sz w:val="25"/>
+          <w:szCs w:val="25"/>
+        </w:rPr>
+        <w:t xml:space="preserve">(insert line graph) </w:t>
+      </w:r>
+    </w:p>
+    <w:p>
+      <w:pPr>
+        <w:spacing w:after="0" w:line="240" w:lineRule="auto"/>
+        <w:rPr>
+          <w:rFonts w:ascii="Arial" w:eastAsia="Times New Roman" w:hAnsi="Arial" w:cs="Arial"/>
+          <w:sz w:val="25"/>
+          <w:szCs w:val="25"/>
+        </w:rPr>
+      </w:pPr>
+    </w:p>
+    <w:p>
+      <w:pPr>
+        <w:spacing w:after="0" w:line="240" w:lineRule="auto"/>
+        <w:rPr>
+          <w:rFonts w:ascii="Arial" w:eastAsia="Times New Roman" w:hAnsi="Arial" w:cs="Arial"/>
+          <w:sz w:val="25"/>
+          <w:szCs w:val="25"/>
+        </w:rPr>
+      </w:pPr>
+      <w:r>
+        <w:rPr>
+          <w:rFonts w:ascii="Arial" w:eastAsia="Times New Roman" w:hAnsi="Arial" w:cs="Arial"/>
+          <w:sz w:val="25"/>
+          <w:szCs w:val="25"/>
+        </w:rPr>
+        <w:t xml:space="preserve">To better understand this drastic linear increase in Olympian height over time, we further analyzed change in height over time by sport. </w:t>
+      </w:r>
+      <w:r>
+        <w:rPr>
+          <w:rFonts w:ascii="Arial" w:eastAsia="Times New Roman" w:hAnsi="Arial" w:cs="Arial"/>
+          <w:sz w:val="25"/>
+          <w:szCs w:val="25"/>
+        </w:rPr>
+        <w:t xml:space="preserve">First, we </w:t>
+      </w:r>
+      <w:r>
+        <w:rPr>
+          <w:rFonts w:ascii="Arial" w:eastAsia="Times New Roman" w:hAnsi="Arial" w:cs="Arial"/>
+          <w:sz w:val="25"/>
+          <w:szCs w:val="25"/>
+        </w:rPr>
+        <w:t xml:space="preserve">observed that </w:t>
+      </w:r>
+      <w:r>
+        <w:rPr>
+          <w:rFonts w:ascii="Arial" w:eastAsia="Times New Roman" w:hAnsi="Arial" w:cs="Arial"/>
+          <w:sz w:val="25"/>
+          <w:szCs w:val="25"/>
+        </w:rPr>
+        <w:t>basketball, rowing, and water polo had the greatest positive changes in height over time. In contrast, gymnastics, weightlifting</w:t>
+      </w:r>
+      <w:r>
+        <w:rPr>
+          <w:rFonts w:ascii="Arial" w:eastAsia="Times New Roman" w:hAnsi="Arial" w:cs="Arial"/>
+          <w:sz w:val="25"/>
+          <w:szCs w:val="25"/>
+        </w:rPr>
+        <w:t>, diving</w:t>
+      </w:r>
+      <w:r>
+        <w:rPr>
+          <w:rFonts w:ascii="Arial" w:eastAsia="Times New Roman" w:hAnsi="Arial" w:cs="Arial"/>
+          <w:sz w:val="25"/>
+          <w:szCs w:val="25"/>
+        </w:rPr>
+        <w:t xml:space="preserve"> had </w:t>
+      </w:r>
+      <w:r>
+        <w:rPr>
+          <w:rFonts w:ascii="Arial" w:eastAsia="Times New Roman" w:hAnsi="Arial" w:cs="Arial"/>
+          <w:sz w:val="25"/>
+          <w:szCs w:val="25"/>
+        </w:rPr>
+        <w:t xml:space="preserve">a slight negative change in height over time. However, overall, height was slowly increasing over time for Olympians across most sports </w:t>
+      </w:r>
+    </w:p>
+    <w:p>
+      <w:pPr>
+        <w:spacing w:after="0" w:line="240" w:lineRule="auto"/>
+        <w:rPr>
+          <w:rFonts w:ascii="Arial" w:eastAsia="Times New Roman" w:hAnsi="Arial" w:cs="Arial"/>
+          <w:sz w:val="25"/>
+          <w:szCs w:val="25"/>
+        </w:rPr>
+      </w:pPr>
+    </w:p>
+    <w:p>
+      <w:pPr>
+        <w:spacing w:after="0" w:line="240" w:lineRule="auto"/>
+        <w:rPr>
+          <w:rFonts w:ascii="Arial" w:eastAsia="Times New Roman" w:hAnsi="Arial" w:cs="Arial"/>
+          <w:sz w:val="25"/>
+          <w:szCs w:val="25"/>
+        </w:rPr>
+      </w:pPr>
+      <w:r>
+        <w:rPr>
+          <w:rFonts w:ascii="Arial" w:eastAsia="Times New Roman" w:hAnsi="Arial" w:cs="Arial"/>
+          <w:sz w:val="25"/>
+          <w:szCs w:val="25"/>
+        </w:rPr>
+        <w:t xml:space="preserve">(insert line graph) </w:t>
+      </w:r>
+    </w:p>
+    <w:p>
+      <w:pPr>
+        <w:spacing w:after="0" w:line="240" w:lineRule="auto"/>
+        <w:rPr>
+          <w:rFonts w:ascii="Arial" w:eastAsia="Times New Roman" w:hAnsi="Arial" w:cs="Arial"/>
+          <w:sz w:val="25"/>
+          <w:szCs w:val="25"/>
+        </w:rPr>
+      </w:pPr>
+    </w:p>
+    <w:p>
+      <w:pPr>
+        <w:spacing w:after="0" w:line="240" w:lineRule="auto"/>
+        <w:rPr>
+          <w:rFonts w:ascii="Arial" w:eastAsia="Times New Roman" w:hAnsi="Arial" w:cs="Arial"/>
+          <w:sz w:val="25"/>
+          <w:szCs w:val="25"/>
+        </w:rPr>
+      </w:pPr>
+      <w:r>
+        <w:rPr>
+          <w:rFonts w:ascii="Arial" w:eastAsia="Times New Roman" w:hAnsi="Arial" w:cs="Arial"/>
+          <w:sz w:val="25"/>
+          <w:szCs w:val="25"/>
+        </w:rPr>
+        <w:t xml:space="preserve">However, several sports had many events within the sport. Within the Athletics sport, there were 23 unique sub events. We noticed </w:t>
+      </w:r>
+      <w:r>
+        <w:rPr>
+          <w:rFonts w:ascii="Arial" w:eastAsia="Times New Roman" w:hAnsi="Arial" w:cs="Arial"/>
+          <w:sz w:val="25"/>
+          <w:szCs w:val="25"/>
+        </w:rPr>
+        <w:t xml:space="preserve">X had a much larger increase in height over time vs Y. </w:t>
+      </w:r>
+    </w:p>
+    <w:p>
+      <w:pPr>
+        <w:spacing w:after="0" w:line="240" w:lineRule="auto"/>
+        <w:rPr>
+          <w:rFonts w:ascii="Arial" w:eastAsia="Times New Roman" w:hAnsi="Arial" w:cs="Arial"/>
+          <w:sz w:val="25"/>
+          <w:szCs w:val="25"/>
+        </w:rPr>
+      </w:pPr>
+    </w:p>
+    <w:p>
+      <w:pPr>
+        <w:spacing w:after="0" w:line="240" w:lineRule="auto"/>
+        <w:rPr>
+          <w:rFonts w:ascii="Arial" w:eastAsia="Times New Roman" w:hAnsi="Arial" w:cs="Arial"/>
+          <w:sz w:val="25"/>
+          <w:szCs w:val="25"/>
+        </w:rPr>
+      </w:pPr>
+      <w:r>
+        <w:rPr>
+          <w:rFonts w:ascii="Arial" w:eastAsia="Times New Roman" w:hAnsi="Arial" w:cs="Arial"/>
+          <w:sz w:val="25"/>
+          <w:szCs w:val="25"/>
+        </w:rPr>
+        <w:t>(insert line graph)</w:t>
+      </w:r>
+    </w:p>
+    <w:p>
+      <w:pPr>
+        <w:spacing w:after="0" w:line="240" w:lineRule="auto"/>
+        <w:rPr>
+          <w:rFonts w:ascii="Arial" w:eastAsia="Times New Roman" w:hAnsi="Arial" w:cs="Arial"/>
+          <w:sz w:val="25"/>
+          <w:szCs w:val="25"/>
+        </w:rPr>
+      </w:pPr>
+    </w:p>
+    <w:p>
+      <w:pPr>
+        <w:spacing w:after="0" w:line="240" w:lineRule="auto"/>
+        <w:rPr>
+          <w:rFonts w:ascii="Arial" w:eastAsia="Times New Roman" w:hAnsi="Arial" w:cs="Arial"/>
+          <w:sz w:val="25"/>
+          <w:szCs w:val="25"/>
+        </w:rPr>
+      </w:pPr>
+      <w:r>
+        <w:rPr>
+          <w:rFonts w:ascii="Arial" w:eastAsia="Times New Roman" w:hAnsi="Arial" w:cs="Arial"/>
+          <w:sz w:val="25"/>
+          <w:szCs w:val="25"/>
+        </w:rPr>
+        <w:t xml:space="preserve">Next, for the 84 events, we tested for the significance of the mean heights for Olympians vs the global average. 82 out of the 84 sub events were found to have some significance where p was less than 0.05. The two events that were not found to have a large significance in mean height were light weight boxing and platform diving. </w:t>
+      </w:r>
+    </w:p>
+    <w:p>
+      <w:pPr>
+        <w:spacing w:after="0" w:line="240" w:lineRule="auto"/>
+        <w:rPr>
+          <w:rFonts w:ascii="Arial" w:eastAsia="Times New Roman" w:hAnsi="Arial" w:cs="Arial"/>
+          <w:sz w:val="25"/>
+          <w:szCs w:val="25"/>
+        </w:rPr>
+      </w:pPr>
+    </w:p>
+    <w:p>
+      <w:pPr>
+        <w:spacing w:after="0" w:line="240" w:lineRule="auto"/>
+        <w:rPr>
+          <w:rFonts w:ascii="Arial" w:eastAsia="Times New Roman" w:hAnsi="Arial" w:cs="Arial"/>
+          <w:sz w:val="25"/>
+          <w:szCs w:val="25"/>
+        </w:rPr>
+      </w:pPr>
+    </w:p>
+    <w:p>
+      <w:pPr>
+        <w:spacing w:after="0" w:line="240" w:lineRule="auto"/>
+        <w:rPr>
+          <w:rFonts w:ascii="Arial" w:eastAsia="Times New Roman" w:hAnsi="Arial" w:cs="Arial"/>
+          <w:sz w:val="25"/>
+          <w:szCs w:val="25"/>
+        </w:rPr>
+      </w:pPr>
+      <w:r>
+        <w:rPr>
+          <w:rFonts w:ascii="Arial" w:eastAsia="Times New Roman" w:hAnsi="Arial" w:cs="Arial"/>
+          <w:sz w:val="25"/>
+          <w:szCs w:val="25"/>
+        </w:rPr>
+        <w:t xml:space="preserve">Next we tested to see if there was significance in mean heights between </w:t>
+      </w:r>
+      <w:proofErr w:type="gramStart"/>
+      <w:r>
+        <w:rPr>
+          <w:rFonts w:ascii="Arial" w:eastAsia="Times New Roman" w:hAnsi="Arial" w:cs="Arial"/>
+          <w:sz w:val="25"/>
+          <w:szCs w:val="25"/>
+        </w:rPr>
+        <w:t>medalists</w:t>
+      </w:r>
+      <w:proofErr w:type="gramEnd"/>
+      <w:r>
+        <w:rPr>
+          <w:rFonts w:ascii="Arial" w:eastAsia="Times New Roman" w:hAnsi="Arial" w:cs="Arial"/>
+          <w:sz w:val="25"/>
+          <w:szCs w:val="25"/>
+        </w:rPr>
+        <w:t xml:space="preserve"> vs non-medalists</w:t>
+      </w:r>
+      <w:r>
+        <w:rPr>
+          <w:rFonts w:ascii="Arial" w:eastAsia="Times New Roman" w:hAnsi="Arial" w:cs="Arial"/>
+          <w:sz w:val="25"/>
+          <w:szCs w:val="25"/>
+        </w:rPr>
+        <w:t xml:space="preserve">. We found 25 events where the mean medalist height has significantly different from the mean non medalist height. </w:t>
+      </w:r>
+    </w:p>
+    <w:p>
+      <w:pPr>
+        <w:spacing w:after="0" w:line="240" w:lineRule="auto"/>
+        <w:rPr>
+          <w:rFonts w:ascii="Arial" w:eastAsia="Times New Roman" w:hAnsi="Arial" w:cs="Arial"/>
+          <w:sz w:val="25"/>
+          <w:szCs w:val="25"/>
+        </w:rPr>
+      </w:pPr>
+    </w:p>
+    <w:p>
+      <w:pPr>
+        <w:spacing w:after="0" w:line="240" w:lineRule="auto"/>
+        <w:rPr>
+          <w:rFonts w:ascii="Arial" w:eastAsia="Times New Roman" w:hAnsi="Arial" w:cs="Arial"/>
+          <w:sz w:val="25"/>
+          <w:szCs w:val="25"/>
+        </w:rPr>
+      </w:pPr>
+      <w:r>
+        <w:rPr>
+          <w:rFonts w:ascii="Arial" w:eastAsia="Times New Roman" w:hAnsi="Arial" w:cs="Arial"/>
+          <w:sz w:val="25"/>
+          <w:szCs w:val="25"/>
+        </w:rPr>
+        <w:lastRenderedPageBreak/>
+        <w:t xml:space="preserve">Sources: </w:t>
       </w:r>
     </w:p>
     <w:p>
@@ -219,246 +1315,166 @@
         <w:pStyle w:val="ListParagraph"/>
         <w:numPr>
           <w:ilvl w:val="0"/>
-          <w:numId w:val="4"/>
+          <w:numId w:val="5"/>
         </w:numPr>
         <w:spacing w:after="0" w:line="240" w:lineRule="auto"/>
         <w:rPr>
-          <w:rFonts w:ascii="Arial" w:eastAsia="Times New Roman" w:hAnsi="Arial" w:cs="Arial"/>
-          <w:sz w:val="25"/>
-          <w:szCs w:val="25"/>
-        </w:rPr>
-      </w:pPr>
-      <w:r>
-        <w:rPr>
-          <w:rFonts w:ascii="Arial" w:eastAsia="Times New Roman" w:hAnsi="Arial" w:cs="Arial"/>
-          <w:sz w:val="25"/>
-          <w:szCs w:val="25"/>
-        </w:rPr>
-        <w:t>Is there a correlation between change in heights of a population and their Olympian athletes?</w:t>
-      </w:r>
-    </w:p>
-    <w:p>
-      <w:pPr>
-        <w:spacing w:after="0" w:line="240" w:lineRule="auto"/>
-        <w:rPr>
-          <w:rFonts w:ascii="Arial" w:eastAsia="Times New Roman" w:hAnsi="Arial" w:cs="Arial"/>
-          <w:sz w:val="25"/>
-          <w:szCs w:val="25"/>
-        </w:rPr>
-      </w:pPr>
-      <w:bookmarkStart w:id="0" w:name="_GoBack"/>
-      <w:bookmarkEnd w:id="0"/>
-    </w:p>
-    <w:p>
-      <w:pPr>
-        <w:spacing w:after="0" w:line="240" w:lineRule="auto"/>
-        <w:rPr>
-          <w:rFonts w:ascii="Arial" w:eastAsia="Times New Roman" w:hAnsi="Arial" w:cs="Arial"/>
-          <w:sz w:val="25"/>
-          <w:szCs w:val="25"/>
-        </w:rPr>
-      </w:pPr>
-      <w:r>
-        <w:rPr>
-          <w:rFonts w:ascii="Arial" w:eastAsia="Times New Roman" w:hAnsi="Arial" w:cs="Arial"/>
-          <w:sz w:val="25"/>
-          <w:szCs w:val="25"/>
-        </w:rPr>
-        <w:t xml:space="preserve">Data sets to be used: </w:t>
-      </w:r>
-    </w:p>
-    <w:p>
-      <w:pPr>
-        <w:spacing w:after="0" w:line="240" w:lineRule="auto"/>
-        <w:rPr>
-          <w:rFonts w:ascii="Arial" w:eastAsia="Times New Roman" w:hAnsi="Arial" w:cs="Arial"/>
-          <w:sz w:val="25"/>
-          <w:szCs w:val="25"/>
-        </w:rPr>
-      </w:pPr>
+          <w:rFonts w:ascii="Times New Roman" w:eastAsia="Times New Roman" w:hAnsi="Times New Roman" w:cs="Times New Roman"/>
+          <w:sz w:val="24"/>
+          <w:szCs w:val="24"/>
+        </w:rPr>
+      </w:pPr>
+      <w:hyperlink r:id="rId8" w:history="1">
+        <w:r>
+          <w:rPr>
+            <w:rFonts w:ascii="Times New Roman" w:eastAsia="Times New Roman" w:hAnsi="Times New Roman" w:cs="Times New Roman"/>
+            <w:color w:val="0000FF"/>
+            <w:sz w:val="24"/>
+            <w:szCs w:val="24"/>
+            <w:u w:val="single"/>
+          </w:rPr>
+          <w:t>https://www.olympic.org/athens-1896</w:t>
+        </w:r>
+      </w:hyperlink>
     </w:p>
     <w:p>
       <w:pPr>
         <w:pStyle w:val="ListParagraph"/>
         <w:numPr>
           <w:ilvl w:val="0"/>
-          <w:numId w:val="3"/>
+          <w:numId w:val="5"/>
         </w:numPr>
         <w:spacing w:after="0" w:line="240" w:lineRule="auto"/>
         <w:rPr>
-          <w:rFonts w:ascii="Arial" w:eastAsia="Times New Roman" w:hAnsi="Arial" w:cs="Arial"/>
-          <w:sz w:val="25"/>
-          <w:szCs w:val="25"/>
-        </w:rPr>
-      </w:pPr>
-      <w:r>
-        <w:rPr>
-          <w:rFonts w:ascii="Arial" w:eastAsia="Times New Roman" w:hAnsi="Arial" w:cs="Arial"/>
-          <w:sz w:val="25"/>
-          <w:szCs w:val="25"/>
-        </w:rPr>
-        <w:t>Kaggle dataset for 120 years of Olympic history</w:t>
-      </w:r>
+          <w:rFonts w:ascii="Times New Roman" w:eastAsia="Times New Roman" w:hAnsi="Times New Roman" w:cs="Times New Roman"/>
+          <w:sz w:val="24"/>
+          <w:szCs w:val="24"/>
+        </w:rPr>
+      </w:pPr>
+      <w:hyperlink r:id="rId9" w:history="1">
+        <w:r>
+          <w:rPr>
+            <w:rFonts w:ascii="Times New Roman" w:eastAsia="Times New Roman" w:hAnsi="Times New Roman" w:cs="Times New Roman"/>
+            <w:color w:val="0000FF"/>
+            <w:sz w:val="24"/>
+            <w:szCs w:val="24"/>
+            <w:u w:val="single"/>
+          </w:rPr>
+          <w:t>https://www.olympic.org/news/records-and-firsts-at-rio-2016</w:t>
+        </w:r>
+      </w:hyperlink>
     </w:p>
     <w:p>
       <w:pPr>
         <w:pStyle w:val="ListParagraph"/>
         <w:numPr>
           <w:ilvl w:val="0"/>
-          <w:numId w:val="3"/>
+          <w:numId w:val="5"/>
         </w:numPr>
         <w:spacing w:after="0" w:line="240" w:lineRule="auto"/>
         <w:rPr>
-          <w:rFonts w:ascii="Arial" w:eastAsia="Times New Roman" w:hAnsi="Arial" w:cs="Arial"/>
-          <w:sz w:val="25"/>
-          <w:szCs w:val="25"/>
-        </w:rPr>
-      </w:pPr>
-      <w:r>
-        <w:rPr>
-          <w:rFonts w:ascii="Arial" w:eastAsia="Times New Roman" w:hAnsi="Arial" w:cs="Arial"/>
-          <w:sz w:val="25"/>
-          <w:szCs w:val="25"/>
-        </w:rPr>
-        <w:t xml:space="preserve">Population height averages for 18 </w:t>
-      </w:r>
-      <w:proofErr w:type="spellStart"/>
-      <w:r>
-        <w:rPr>
-          <w:rFonts w:ascii="Arial" w:eastAsia="Times New Roman" w:hAnsi="Arial" w:cs="Arial"/>
-          <w:sz w:val="25"/>
-          <w:szCs w:val="25"/>
-        </w:rPr>
-        <w:t>yr</w:t>
-      </w:r>
-      <w:proofErr w:type="spellEnd"/>
-      <w:r>
-        <w:rPr>
-          <w:rFonts w:ascii="Arial" w:eastAsia="Times New Roman" w:hAnsi="Arial" w:cs="Arial"/>
-          <w:sz w:val="25"/>
-          <w:szCs w:val="25"/>
-        </w:rPr>
-        <w:t xml:space="preserve"> </w:t>
-      </w:r>
-      <w:proofErr w:type="spellStart"/>
-      <w:r>
-        <w:rPr>
-          <w:rFonts w:ascii="Arial" w:eastAsia="Times New Roman" w:hAnsi="Arial" w:cs="Arial"/>
-          <w:sz w:val="25"/>
-          <w:szCs w:val="25"/>
-        </w:rPr>
-        <w:t>olds</w:t>
-      </w:r>
-      <w:proofErr w:type="spellEnd"/>
-      <w:r>
-        <w:rPr>
-          <w:rFonts w:ascii="Arial" w:eastAsia="Times New Roman" w:hAnsi="Arial" w:cs="Arial"/>
-          <w:sz w:val="25"/>
-          <w:szCs w:val="25"/>
-        </w:rPr>
-        <w:t xml:space="preserve"> by country (NCD-</w:t>
-      </w:r>
-      <w:proofErr w:type="spellStart"/>
-      <w:r>
-        <w:rPr>
-          <w:rFonts w:ascii="Arial" w:eastAsia="Times New Roman" w:hAnsi="Arial" w:cs="Arial"/>
-          <w:sz w:val="25"/>
-          <w:szCs w:val="25"/>
-        </w:rPr>
-        <w:t>RisC</w:t>
-      </w:r>
-      <w:proofErr w:type="spellEnd"/>
-      <w:r>
-        <w:rPr>
-          <w:rFonts w:ascii="Arial" w:eastAsia="Times New Roman" w:hAnsi="Arial" w:cs="Arial"/>
-          <w:sz w:val="25"/>
-          <w:szCs w:val="25"/>
-        </w:rPr>
-        <w:t>)</w:t>
-      </w:r>
-    </w:p>
-    <w:p>
-      <w:pPr>
-        <w:spacing w:after="0" w:line="240" w:lineRule="auto"/>
-        <w:rPr>
-          <w:rFonts w:ascii="Arial" w:eastAsia="Times New Roman" w:hAnsi="Arial" w:cs="Arial"/>
-          <w:sz w:val="25"/>
-          <w:szCs w:val="25"/>
-        </w:rPr>
-      </w:pPr>
-    </w:p>
-    <w:p>
-      <w:pPr>
-        <w:spacing w:after="0" w:line="240" w:lineRule="auto"/>
-        <w:rPr>
-          <w:rFonts w:ascii="Arial" w:eastAsia="Times New Roman" w:hAnsi="Arial" w:cs="Arial"/>
-          <w:sz w:val="25"/>
-          <w:szCs w:val="25"/>
-        </w:rPr>
-      </w:pPr>
-      <w:r>
-        <w:rPr>
-          <w:rFonts w:ascii="Arial" w:eastAsia="Times New Roman" w:hAnsi="Arial" w:cs="Arial"/>
-          <w:sz w:val="25"/>
-          <w:szCs w:val="25"/>
-        </w:rPr>
-        <w:t>Rough breakdown of tasks:</w:t>
-      </w:r>
-    </w:p>
-    <w:p>
-      <w:pPr>
-        <w:spacing w:after="0" w:line="240" w:lineRule="auto"/>
-        <w:rPr>
-          <w:rFonts w:ascii="Arial" w:eastAsia="Times New Roman" w:hAnsi="Arial" w:cs="Arial"/>
-          <w:sz w:val="25"/>
-          <w:szCs w:val="25"/>
-        </w:rPr>
-      </w:pPr>
+          <w:rFonts w:ascii="Times New Roman" w:eastAsia="Times New Roman" w:hAnsi="Times New Roman" w:cs="Times New Roman"/>
+          <w:sz w:val="24"/>
+          <w:szCs w:val="24"/>
+        </w:rPr>
+      </w:pPr>
+      <w:hyperlink r:id="rId10" w:history="1">
+        <w:r>
+          <w:rPr>
+            <w:rFonts w:ascii="Times New Roman" w:eastAsia="Times New Roman" w:hAnsi="Times New Roman" w:cs="Times New Roman"/>
+            <w:color w:val="0000FF"/>
+            <w:sz w:val="24"/>
+            <w:szCs w:val="24"/>
+            <w:u w:val="single"/>
+          </w:rPr>
+          <w:t>https://www.scientificamerican.com/article/why-are-we-getting-taller/</w:t>
+        </w:r>
+      </w:hyperlink>
     </w:p>
     <w:p>
       <w:pPr>
         <w:pStyle w:val="ListParagraph"/>
         <w:numPr>
           <w:ilvl w:val="0"/>
-          <w:numId w:val="2"/>
+          <w:numId w:val="5"/>
         </w:numPr>
         <w:spacing w:after="0" w:line="240" w:lineRule="auto"/>
         <w:rPr>
-          <w:rFonts w:ascii="Arial" w:eastAsia="Times New Roman" w:hAnsi="Arial" w:cs="Arial"/>
-          <w:sz w:val="25"/>
-          <w:szCs w:val="25"/>
-        </w:rPr>
-      </w:pPr>
-      <w:r>
-        <w:rPr>
-          <w:rFonts w:ascii="Arial" w:eastAsia="Times New Roman" w:hAnsi="Arial" w:cs="Arial"/>
-          <w:sz w:val="25"/>
-          <w:szCs w:val="25"/>
-        </w:rPr>
-        <w:t>Collect data</w:t>
-      </w:r>
-    </w:p>
+          <w:rFonts w:ascii="Times New Roman" w:eastAsia="Times New Roman" w:hAnsi="Times New Roman" w:cs="Times New Roman"/>
+          <w:sz w:val="24"/>
+          <w:szCs w:val="24"/>
+        </w:rPr>
+      </w:pPr>
+      <w:hyperlink r:id="rId11" w:history="1">
+        <w:r>
+          <w:rPr>
+            <w:rFonts w:ascii="Times New Roman" w:eastAsia="Times New Roman" w:hAnsi="Times New Roman" w:cs="Times New Roman"/>
+            <w:color w:val="0000FF"/>
+            <w:sz w:val="24"/>
+            <w:szCs w:val="24"/>
+            <w:u w:val="single"/>
+          </w:rPr>
+          <w:t>https://www.kaggle.com/heesoo37/120-years-of-olympic-history-athletes-and-results</w:t>
+        </w:r>
+      </w:hyperlink>
+    </w:p>
+    <w:bookmarkStart w:id="0" w:name="_GoBack"/>
+    <w:bookmarkEnd w:id="0"/>
     <w:p>
       <w:pPr>
         <w:pStyle w:val="ListParagraph"/>
         <w:numPr>
           <w:ilvl w:val="0"/>
-          <w:numId w:val="2"/>
+          <w:numId w:val="5"/>
         </w:numPr>
         <w:spacing w:after="0" w:line="240" w:lineRule="auto"/>
         <w:rPr>
-          <w:rFonts w:ascii="Arial" w:eastAsia="Times New Roman" w:hAnsi="Arial" w:cs="Arial"/>
-          <w:sz w:val="25"/>
-          <w:szCs w:val="25"/>
-        </w:rPr>
-      </w:pPr>
-      <w:r>
-        <w:rPr>
-          <w:rFonts w:ascii="Arial" w:eastAsia="Times New Roman" w:hAnsi="Arial" w:cs="Arial"/>
-          <w:sz w:val="25"/>
-          <w:szCs w:val="25"/>
-        </w:rPr>
-        <w:t>Clean and prep data</w:t>
+          <w:rFonts w:ascii="Times New Roman" w:eastAsia="Times New Roman" w:hAnsi="Times New Roman" w:cs="Times New Roman"/>
+          <w:sz w:val="24"/>
+          <w:szCs w:val="24"/>
+        </w:rPr>
+      </w:pPr>
+      <w:r>
+        <w:rPr>
+          <w:rFonts w:ascii="Times New Roman" w:eastAsia="Times New Roman" w:hAnsi="Times New Roman" w:cs="Times New Roman"/>
+          <w:sz w:val="24"/>
+          <w:szCs w:val="24"/>
+        </w:rPr>
+        <w:fldChar w:fldCharType="begin"/>
+      </w:r>
+      <w:r>
+        <w:rPr>
+          <w:rFonts w:ascii="Times New Roman" w:eastAsia="Times New Roman" w:hAnsi="Times New Roman" w:cs="Times New Roman"/>
+          <w:sz w:val="24"/>
+          <w:szCs w:val="24"/>
+        </w:rPr>
+        <w:instrText xml:space="preserve"> HYPERLINK "http://ncdrisc.org/data-downloads-height.html" </w:instrText>
+      </w:r>
+      <w:r>
+        <w:rPr>
+          <w:rFonts w:ascii="Times New Roman" w:eastAsia="Times New Roman" w:hAnsi="Times New Roman" w:cs="Times New Roman"/>
+          <w:sz w:val="24"/>
+          <w:szCs w:val="24"/>
+        </w:rPr>
+        <w:fldChar w:fldCharType="separate"/>
+      </w:r>
+      <w:r>
+        <w:rPr>
+          <w:rFonts w:ascii="Times New Roman" w:eastAsia="Times New Roman" w:hAnsi="Times New Roman" w:cs="Times New Roman"/>
+          <w:color w:val="0000FF"/>
+          <w:sz w:val="24"/>
+          <w:szCs w:val="24"/>
+          <w:u w:val="single"/>
+        </w:rPr>
+        <w:t>http://ncdrisc.org/data-downloads-height.html</w:t>
+      </w:r>
+      <w:r>
+        <w:rPr>
+          <w:rFonts w:ascii="Times New Roman" w:eastAsia="Times New Roman" w:hAnsi="Times New Roman" w:cs="Times New Roman"/>
+          <w:sz w:val="24"/>
+          <w:szCs w:val="24"/>
+        </w:rPr>
+        <w:fldChar w:fldCharType="end"/>
       </w:r>
     </w:p>
     <w:p>
@@ -466,7 +1482,7 @@
         <w:pStyle w:val="ListParagraph"/>
         <w:numPr>
           <w:ilvl w:val="0"/>
-          <w:numId w:val="2"/>
+          <w:numId w:val="5"/>
         </w:numPr>
         <w:spacing w:after="0" w:line="240" w:lineRule="auto"/>
         <w:rPr>
@@ -475,60 +1491,6 @@
           <w:szCs w:val="25"/>
         </w:rPr>
       </w:pPr>
-      <w:r>
-        <w:rPr>
-          <w:rFonts w:ascii="Arial" w:eastAsia="Times New Roman" w:hAnsi="Arial" w:cs="Arial"/>
-          <w:sz w:val="25"/>
-          <w:szCs w:val="25"/>
-        </w:rPr>
-        <w:t>Regression analysis by event</w:t>
-      </w:r>
-    </w:p>
-    <w:p>
-      <w:pPr>
-        <w:pStyle w:val="ListParagraph"/>
-        <w:numPr>
-          <w:ilvl w:val="0"/>
-          <w:numId w:val="2"/>
-        </w:numPr>
-        <w:spacing w:after="0" w:line="240" w:lineRule="auto"/>
-        <w:rPr>
-          <w:rFonts w:ascii="Arial" w:eastAsia="Times New Roman" w:hAnsi="Arial" w:cs="Arial"/>
-          <w:sz w:val="25"/>
-          <w:szCs w:val="25"/>
-        </w:rPr>
-      </w:pPr>
-      <w:r>
-        <w:rPr>
-          <w:rFonts w:ascii="Arial" w:eastAsia="Times New Roman" w:hAnsi="Arial" w:cs="Arial"/>
-          <w:sz w:val="25"/>
-          <w:szCs w:val="25"/>
-        </w:rPr>
-        <w:t>Chart stuff</w:t>
-      </w:r>
-    </w:p>
-    <w:p>
-      <w:pPr>
-        <w:pStyle w:val="ListParagraph"/>
-        <w:numPr>
-          <w:ilvl w:val="0"/>
-          <w:numId w:val="2"/>
-        </w:numPr>
-        <w:spacing w:after="0" w:line="240" w:lineRule="auto"/>
-        <w:rPr>
-          <w:rFonts w:ascii="Arial" w:eastAsia="Times New Roman" w:hAnsi="Arial" w:cs="Arial"/>
-          <w:sz w:val="25"/>
-          <w:szCs w:val="25"/>
-        </w:rPr>
-      </w:pPr>
-      <w:r>
-        <w:rPr>
-          <w:rFonts w:ascii="Arial" w:eastAsia="Times New Roman" w:hAnsi="Arial" w:cs="Arial"/>
-          <w:sz w:val="25"/>
-          <w:szCs w:val="25"/>
-        </w:rPr>
-        <w:t>Summarize findings</w:t>
-      </w:r>
     </w:p>
     <w:sectPr>
       <w:pgSz w:w="12240" w:h="15840"/>
@@ -990,6 +1952,95 @@
       </w:rPr>
     </w:lvl>
   </w:abstractNum>
+  <w:abstractNum w:abstractNumId="4" w15:restartNumberingAfterBreak="0">
+    <w:nsid w:val="3CCA5261"/>
+    <w:multiLevelType w:val="hybridMultilevel"/>
+    <w:tmpl w:val="28325748"/>
+    <w:lvl w:ilvl="0" w:tplc="04090011">
+      <w:start w:val="1"/>
+      <w:numFmt w:val="decimal"/>
+      <w:lvlText w:val="%1)"/>
+      <w:lvlJc w:val="left"/>
+      <w:pPr>
+        <w:ind w:left="720" w:hanging="360"/>
+      </w:pPr>
+      <w:rPr>
+        <w:rFonts w:hint="default"/>
+      </w:rPr>
+    </w:lvl>
+    <w:lvl w:ilvl="1" w:tplc="04090019" w:tentative="1">
+      <w:start w:val="1"/>
+      <w:numFmt w:val="lowerLetter"/>
+      <w:lvlText w:val="%2."/>
+      <w:lvlJc w:val="left"/>
+      <w:pPr>
+        <w:ind w:left="1440" w:hanging="360"/>
+      </w:pPr>
+    </w:lvl>
+    <w:lvl w:ilvl="2" w:tplc="0409001B" w:tentative="1">
+      <w:start w:val="1"/>
+      <w:numFmt w:val="lowerRoman"/>
+      <w:lvlText w:val="%3."/>
+      <w:lvlJc w:val="right"/>
+      <w:pPr>
+        <w:ind w:left="2160" w:hanging="180"/>
+      </w:pPr>
+    </w:lvl>
+    <w:lvl w:ilvl="3" w:tplc="0409000F" w:tentative="1">
+      <w:start w:val="1"/>
+      <w:numFmt w:val="decimal"/>
+      <w:lvlText w:val="%4."/>
+      <w:lvlJc w:val="left"/>
+      <w:pPr>
+        <w:ind w:left="2880" w:hanging="360"/>
+      </w:pPr>
+    </w:lvl>
+    <w:lvl w:ilvl="4" w:tplc="04090019" w:tentative="1">
+      <w:start w:val="1"/>
+      <w:numFmt w:val="lowerLetter"/>
+      <w:lvlText w:val="%5."/>
+      <w:lvlJc w:val="left"/>
+      <w:pPr>
+        <w:ind w:left="3600" w:hanging="360"/>
+      </w:pPr>
+    </w:lvl>
+    <w:lvl w:ilvl="5" w:tplc="0409001B" w:tentative="1">
+      <w:start w:val="1"/>
+      <w:numFmt w:val="lowerRoman"/>
+      <w:lvlText w:val="%6."/>
+      <w:lvlJc w:val="right"/>
+      <w:pPr>
+        <w:ind w:left="4320" w:hanging="180"/>
+      </w:pPr>
+    </w:lvl>
+    <w:lvl w:ilvl="6" w:tplc="0409000F" w:tentative="1">
+      <w:start w:val="1"/>
+      <w:numFmt w:val="decimal"/>
+      <w:lvlText w:val="%7."/>
+      <w:lvlJc w:val="left"/>
+      <w:pPr>
+        <w:ind w:left="5040" w:hanging="360"/>
+      </w:pPr>
+    </w:lvl>
+    <w:lvl w:ilvl="7" w:tplc="04090019" w:tentative="1">
+      <w:start w:val="1"/>
+      <w:numFmt w:val="lowerLetter"/>
+      <w:lvlText w:val="%8."/>
+      <w:lvlJc w:val="left"/>
+      <w:pPr>
+        <w:ind w:left="5760" w:hanging="360"/>
+      </w:pPr>
+    </w:lvl>
+    <w:lvl w:ilvl="8" w:tplc="0409001B" w:tentative="1">
+      <w:start w:val="1"/>
+      <w:numFmt w:val="lowerRoman"/>
+      <w:lvlText w:val="%9."/>
+      <w:lvlJc w:val="right"/>
+      <w:pPr>
+        <w:ind w:left="6480" w:hanging="180"/>
+      </w:pPr>
+    </w:lvl>
+  </w:abstractNum>
   <w:num w:numId="1">
     <w:abstractNumId w:val="3"/>
   </w:num>
@@ -1001,6 +2052,9 @@
   </w:num>
   <w:num w:numId="4">
     <w:abstractNumId w:val="0"/>
+  </w:num>
+  <w:num w:numId="5">
+    <w:abstractNumId w:val="4"/>
   </w:num>
 </w:numbering>
 </file>
@@ -1128,7 +2182,6 @@
     <w:lsdException w:name="HTML Sample" w:semiHidden="1" w:unhideWhenUsed="1"/>
     <w:lsdException w:name="HTML Typewriter" w:semiHidden="1" w:unhideWhenUsed="1"/>
     <w:lsdException w:name="HTML Variable" w:semiHidden="1" w:unhideWhenUsed="1"/>
-    <w:lsdException w:name="Normal Table" w:semiHidden="1" w:unhideWhenUsed="1"/>
     <w:lsdException w:name="annotation subject" w:semiHidden="1" w:unhideWhenUsed="1"/>
     <w:lsdException w:name="No List" w:semiHidden="1" w:unhideWhenUsed="1"/>
     <w:lsdException w:name="Outline List 1" w:semiHidden="1" w:unhideWhenUsed="1"/>
@@ -1175,10 +2228,8 @@
     <w:lsdException w:name="Table Subtle 2" w:semiHidden="1" w:unhideWhenUsed="1"/>
     <w:lsdException w:name="Table Web 1" w:semiHidden="1" w:unhideWhenUsed="1"/>
     <w:lsdException w:name="Table Web 2" w:semiHidden="1" w:unhideWhenUsed="1"/>
-    <w:lsdException w:name="Table Web 3" w:semiHidden="1" w:unhideWhenUsed="1"/>
     <w:lsdException w:name="Balloon Text" w:semiHidden="1" w:unhideWhenUsed="1"/>
     <w:lsdException w:name="Table Grid" w:uiPriority="39"/>
-    <w:lsdException w:name="Table Theme" w:semiHidden="1" w:unhideWhenUsed="1"/>
     <w:lsdException w:name="Placeholder Text" w:semiHidden="1"/>
     <w:lsdException w:name="No Spacing" w:uiPriority="1" w:qFormat="1"/>
     <w:lsdException w:name="Light Shading" w:uiPriority="60"/>
@@ -1441,6 +2492,18 @@
       <w:ind w:left="720"/>
       <w:contextualSpacing/>
     </w:pPr>
+  </w:style>
+  <w:style w:type="character" w:styleId="Hyperlink">
+    <w:name w:val="Hyperlink"/>
+    <w:basedOn w:val="DefaultParagraphFont"/>
+    <w:uiPriority w:val="99"/>
+    <w:semiHidden/>
+    <w:unhideWhenUsed/>
+    <w:rsid w:val="003922CC"/>
+    <w:rPr>
+      <w:color w:val="0000FF"/>
+      <w:u w:val="single"/>
+    </w:rPr>
   </w:style>
 </w:styles>
 </file>
@@ -1738,4 +2801,218 @@
     </a:ext>
   </a:extLst>
 </a:theme>
+</file>
+
+<file path=customXml/item1.xml><?xml version="1.0" encoding="utf-8"?>
+<p:properties xmlns:p="http://schemas.microsoft.com/office/2006/metadata/properties" xmlns:xsi="http://www.w3.org/2001/XMLSchema-instance" xmlns:pc="http://schemas.microsoft.com/office/infopath/2007/PartnerControls">
+  <documentManagement/>
+</p:properties>
+</file>
+
+<file path=customXml/item2.xml><?xml version="1.0" encoding="utf-8"?>
+<?mso-contentType ?>
+<FormTemplates xmlns="http://schemas.microsoft.com/sharepoint/v3/contenttype/forms">
+  <Display>DocumentLibraryForm</Display>
+  <Edit>DocumentLibraryForm</Edit>
+  <New>DocumentLibraryForm</New>
+</FormTemplates>
+</file>
+
+<file path=customXml/item3.xml><?xml version="1.0" encoding="utf-8"?>
+<ct:contentTypeSchema xmlns:ct="http://schemas.microsoft.com/office/2006/metadata/contentType" xmlns:ma="http://schemas.microsoft.com/office/2006/metadata/properties/metaAttributes" ct:_="" ma:_="" ma:contentTypeName="Document" ma:contentTypeID="0x010100939B9FEC27F6F84EA73BE5CC74CD54B3" ma:contentTypeVersion="7" ma:contentTypeDescription="Create a new document." ma:contentTypeScope="" ma:versionID="d8a1b17d0f29f8fecf276de3e6dadda1">
+  <xsd:schema xmlns:xsd="http://www.w3.org/2001/XMLSchema" xmlns:xs="http://www.w3.org/2001/XMLSchema" xmlns:p="http://schemas.microsoft.com/office/2006/metadata/properties" xmlns:ns3="3f077011-b419-437c-8e10-4497ab994db9" targetNamespace="http://schemas.microsoft.com/office/2006/metadata/properties" ma:root="true" ma:fieldsID="73cb294309a94497f6d200504d2fa1ea" ns3:_="">
+    <xsd:import namespace="3f077011-b419-437c-8e10-4497ab994db9"/>
+    <xsd:element name="properties">
+      <xsd:complexType>
+        <xsd:sequence>
+          <xsd:element name="documentManagement">
+            <xsd:complexType>
+              <xsd:all>
+                <xsd:element ref="ns3:MediaServiceMetadata" minOccurs="0"/>
+                <xsd:element ref="ns3:MediaServiceFastMetadata" minOccurs="0"/>
+                <xsd:element ref="ns3:MediaServiceDateTaken" minOccurs="0"/>
+                <xsd:element ref="ns3:MediaServiceAutoTags" minOccurs="0"/>
+                <xsd:element ref="ns3:MediaServiceOCR" minOccurs="0"/>
+                <xsd:element ref="ns3:MediaServiceGenerationTime" minOccurs="0"/>
+                <xsd:element ref="ns3:MediaServiceEventHashCode" minOccurs="0"/>
+              </xsd:all>
+            </xsd:complexType>
+          </xsd:element>
+        </xsd:sequence>
+      </xsd:complexType>
+    </xsd:element>
+  </xsd:schema>
+  <xsd:schema xmlns:xsd="http://www.w3.org/2001/XMLSchema" xmlns:xs="http://www.w3.org/2001/XMLSchema" xmlns:dms="http://schemas.microsoft.com/office/2006/documentManagement/types" xmlns:pc="http://schemas.microsoft.com/office/infopath/2007/PartnerControls" targetNamespace="3f077011-b419-437c-8e10-4497ab994db9" elementFormDefault="qualified">
+    <xsd:import namespace="http://schemas.microsoft.com/office/2006/documentManagement/types"/>
+    <xsd:import namespace="http://schemas.microsoft.com/office/infopath/2007/PartnerControls"/>
+    <xsd:element name="MediaServiceMetadata" ma:index="8" nillable="true" ma:displayName="MediaServiceMetadata" ma:hidden="true" ma:internalName="MediaServiceMetadata" ma:readOnly="true">
+      <xsd:simpleType>
+        <xsd:restriction base="dms:Note"/>
+      </xsd:simpleType>
+    </xsd:element>
+    <xsd:element name="MediaServiceFastMetadata" ma:index="9" nillable="true" ma:displayName="MediaServiceFastMetadata" ma:hidden="true" ma:internalName="MediaServiceFastMetadata" ma:readOnly="true">
+      <xsd:simpleType>
+        <xsd:restriction base="dms:Note"/>
+      </xsd:simpleType>
+    </xsd:element>
+    <xsd:element name="MediaServiceDateTaken" ma:index="10" nillable="true" ma:displayName="MediaServiceDateTaken" ma:hidden="true" ma:internalName="MediaServiceDateTaken" ma:readOnly="true">
+      <xsd:simpleType>
+        <xsd:restriction base="dms:Text"/>
+      </xsd:simpleType>
+    </xsd:element>
+    <xsd:element name="MediaServiceAutoTags" ma:index="11" nillable="true" ma:displayName="MediaServiceAutoTags" ma:internalName="MediaServiceAutoTags" ma:readOnly="true">
+      <xsd:simpleType>
+        <xsd:restriction base="dms:Text"/>
+      </xsd:simpleType>
+    </xsd:element>
+    <xsd:element name="MediaServiceOCR" ma:index="12" nillable="true" ma:displayName="MediaServiceOCR" ma:internalName="MediaServiceOCR" ma:readOnly="true">
+      <xsd:simpleType>
+        <xsd:restriction base="dms:Note">
+          <xsd:maxLength value="255"/>
+        </xsd:restriction>
+      </xsd:simpleType>
+    </xsd:element>
+    <xsd:element name="MediaServiceGenerationTime" ma:index="13" nillable="true" ma:displayName="MediaServiceGenerationTime" ma:hidden="true" ma:internalName="MediaServiceGenerationTime" ma:readOnly="true">
+      <xsd:simpleType>
+        <xsd:restriction base="dms:Text"/>
+      </xsd:simpleType>
+    </xsd:element>
+    <xsd:element name="MediaServiceEventHashCode" ma:index="14" nillable="true" ma:displayName="MediaServiceEventHashCode" ma:hidden="true" ma:internalName="MediaServiceEventHashCode" ma:readOnly="true">
+      <xsd:simpleType>
+        <xsd:restriction base="dms:Text"/>
+      </xsd:simpleType>
+    </xsd:element>
+  </xsd:schema>
+  <xsd:schema xmlns="http://schemas.openxmlformats.org/package/2006/metadata/core-properties" xmlns:xsd="http://www.w3.org/2001/XMLSchema" xmlns:xsi="http://www.w3.org/2001/XMLSchema-instance" xmlns:dc="http://purl.org/dc/elements/1.1/" xmlns:dcterms="http://purl.org/dc/terms/" xmlns:odoc="http://schemas.microsoft.com/internal/obd" targetNamespace="http://schemas.openxmlformats.org/package/2006/metadata/core-properties" elementFormDefault="qualified" attributeFormDefault="unqualified" blockDefault="#all">
+    <xsd:import namespace="http://purl.org/dc/elements/1.1/" schemaLocation="http://dublincore.org/schemas/xmls/qdc/2003/04/02/dc.xsd"/>
+    <xsd:import namespace="http://purl.org/dc/terms/" schemaLocation="http://dublincore.org/schemas/xmls/qdc/2003/04/02/dcterms.xsd"/>
+    <xsd:element name="coreProperties" type="CT_coreProperties"/>
+    <xsd:complexType name="CT_coreProperties">
+      <xsd:all>
+        <xsd:element ref="dc:creator" minOccurs="0" maxOccurs="1"/>
+        <xsd:element ref="dcterms:created" minOccurs="0" maxOccurs="1"/>
+        <xsd:element ref="dc:identifier" minOccurs="0" maxOccurs="1"/>
+        <xsd:element name="contentType" minOccurs="0" maxOccurs="1" type="xsd:string" ma:index="0" ma:displayName="Content Type"/>
+        <xsd:element ref="dc:title" minOccurs="0" maxOccurs="1" ma:index="4" ma:displayName="Title"/>
+        <xsd:element ref="dc:subject" minOccurs="0" maxOccurs="1"/>
+        <xsd:element ref="dc:description" minOccurs="0" maxOccurs="1"/>
+        <xsd:element name="keywords" minOccurs="0" maxOccurs="1" type="xsd:string"/>
+        <xsd:element ref="dc:language" minOccurs="0" maxOccurs="1"/>
+        <xsd:element name="category" minOccurs="0" maxOccurs="1" type="xsd:string"/>
+        <xsd:element name="version" minOccurs="0" maxOccurs="1" type="xsd:string"/>
+        <xsd:element name="revision" minOccurs="0" maxOccurs="1" type="xsd:string">
+          <xsd:annotation>
+            <xsd:documentation>
+                        This value indicates the number of saves or revisions. The application is responsible for updating this value after each revision.
+                    </xsd:documentation>
+          </xsd:annotation>
+        </xsd:element>
+        <xsd:element name="lastModifiedBy" minOccurs="0" maxOccurs="1" type="xsd:string"/>
+        <xsd:element ref="dcterms:modified" minOccurs="0" maxOccurs="1"/>
+        <xsd:element name="contentStatus" minOccurs="0" maxOccurs="1" type="xsd:string"/>
+      </xsd:all>
+    </xsd:complexType>
+  </xsd:schema>
+  <xs:schema xmlns:pc="http://schemas.microsoft.com/office/infopath/2007/PartnerControls" xmlns:xs="http://www.w3.org/2001/XMLSchema" targetNamespace="http://schemas.microsoft.com/office/infopath/2007/PartnerControls" elementFormDefault="qualified" attributeFormDefault="unqualified">
+    <xs:element name="Person">
+      <xs:complexType>
+        <xs:sequence>
+          <xs:element ref="pc:DisplayName" minOccurs="0"/>
+          <xs:element ref="pc:AccountId" minOccurs="0"/>
+          <xs:element ref="pc:AccountType" minOccurs="0"/>
+        </xs:sequence>
+      </xs:complexType>
+    </xs:element>
+    <xs:element name="DisplayName" type="xs:string"/>
+    <xs:element name="AccountId" type="xs:string"/>
+    <xs:element name="AccountType" type="xs:string"/>
+    <xs:element name="BDCAssociatedEntity">
+      <xs:complexType>
+        <xs:sequence>
+          <xs:element ref="pc:BDCEntity" minOccurs="0" maxOccurs="unbounded"/>
+        </xs:sequence>
+        <xs:attribute ref="pc:EntityNamespace"/>
+        <xs:attribute ref="pc:EntityName"/>
+        <xs:attribute ref="pc:SystemInstanceName"/>
+        <xs:attribute ref="pc:AssociationName"/>
+      </xs:complexType>
+    </xs:element>
+    <xs:attribute name="EntityNamespace" type="xs:string"/>
+    <xs:attribute name="EntityName" type="xs:string"/>
+    <xs:attribute name="SystemInstanceName" type="xs:string"/>
+    <xs:attribute name="AssociationName" type="xs:string"/>
+    <xs:element name="BDCEntity">
+      <xs:complexType>
+        <xs:sequence>
+          <xs:element ref="pc:EntityDisplayName" minOccurs="0"/>
+          <xs:element ref="pc:EntityInstanceReference" minOccurs="0"/>
+          <xs:element ref="pc:EntityId1" minOccurs="0"/>
+          <xs:element ref="pc:EntityId2" minOccurs="0"/>
+          <xs:element ref="pc:EntityId3" minOccurs="0"/>
+          <xs:element ref="pc:EntityId4" minOccurs="0"/>
+          <xs:element ref="pc:EntityId5" minOccurs="0"/>
+        </xs:sequence>
+      </xs:complexType>
+    </xs:element>
+    <xs:element name="EntityDisplayName" type="xs:string"/>
+    <xs:element name="EntityInstanceReference" type="xs:string"/>
+    <xs:element name="EntityId1" type="xs:string"/>
+    <xs:element name="EntityId2" type="xs:string"/>
+    <xs:element name="EntityId3" type="xs:string"/>
+    <xs:element name="EntityId4" type="xs:string"/>
+    <xs:element name="EntityId5" type="xs:string"/>
+    <xs:element name="Terms">
+      <xs:complexType>
+        <xs:sequence>
+          <xs:element ref="pc:TermInfo" minOccurs="0" maxOccurs="unbounded"/>
+        </xs:sequence>
+      </xs:complexType>
+    </xs:element>
+    <xs:element name="TermInfo">
+      <xs:complexType>
+        <xs:sequence>
+          <xs:element ref="pc:TermName" minOccurs="0"/>
+          <xs:element ref="pc:TermId" minOccurs="0"/>
+        </xs:sequence>
+      </xs:complexType>
+    </xs:element>
+    <xs:element name="TermName" type="xs:string"/>
+    <xs:element name="TermId" type="xs:string"/>
+  </xs:schema>
+</ct:contentTypeSchema>
+</file>
+
+<file path=customXml/itemProps1.xml><?xml version="1.0" encoding="utf-8"?>
+<ds:datastoreItem xmlns:ds="http://schemas.openxmlformats.org/officeDocument/2006/customXml" ds:itemID="{918A9FBA-E2FA-4AB0-BEF4-7C2BD5F65B1F}">
+  <ds:schemaRefs>
+    <ds:schemaRef ds:uri="http://schemas.microsoft.com/office/2006/metadata/properties"/>
+    <ds:schemaRef ds:uri="http://schemas.microsoft.com/office/infopath/2007/PartnerControls"/>
+  </ds:schemaRefs>
+</ds:datastoreItem>
+</file>
+
+<file path=customXml/itemProps2.xml><?xml version="1.0" encoding="utf-8"?>
+<ds:datastoreItem xmlns:ds="http://schemas.openxmlformats.org/officeDocument/2006/customXml" ds:itemID="{F14B4BA6-AEDC-4E5A-8E03-595591E7191D}">
+  <ds:schemaRefs>
+    <ds:schemaRef ds:uri="http://schemas.microsoft.com/sharepoint/v3/contenttype/forms"/>
+  </ds:schemaRefs>
+</ds:datastoreItem>
+</file>
+
+<file path=customXml/itemProps3.xml><?xml version="1.0" encoding="utf-8"?>
+<ds:datastoreItem xmlns:ds="http://schemas.openxmlformats.org/officeDocument/2006/customXml" ds:itemID="{A7485C82-B1EC-4DCD-8455-D17AF3122C59}">
+  <ds:schemaRefs>
+    <ds:schemaRef ds:uri="http://schemas.microsoft.com/office/2006/metadata/contentType"/>
+    <ds:schemaRef ds:uri="http://schemas.microsoft.com/office/2006/metadata/properties/metaAttributes"/>
+    <ds:schemaRef ds:uri="http://www.w3.org/2001/XMLSchema"/>
+    <ds:schemaRef ds:uri="http://schemas.microsoft.com/office/2006/metadata/properties"/>
+    <ds:schemaRef ds:uri="3f077011-b419-437c-8e10-4497ab994db9"/>
+    <ds:schemaRef ds:uri="http://schemas.microsoft.com/office/2006/documentManagement/types"/>
+    <ds:schemaRef ds:uri="http://schemas.microsoft.com/office/infopath/2007/PartnerControls"/>
+    <ds:schemaRef ds:uri="http://schemas.openxmlformats.org/package/2006/metadata/core-properties"/>
+    <ds:schemaRef ds:uri="http://purl.org/dc/elements/1.1/"/>
+    <ds:schemaRef ds:uri="http://purl.org/dc/terms/"/>
+    <ds:schemaRef ds:uri="http://schemas.microsoft.com/internal/obd"/>
+  </ds:schemaRefs>
+</ds:datastoreItem>
 </file>
</xml_diff>